<commit_message>
updates to some comments
</commit_message>
<xml_diff>
--- a/submission/R1/ReviewerComments.docx
+++ b/submission/R1/ReviewerComments.docx
@@ -195,26 +195,104 @@
           <w:color w:val="222222"/>
           <w:shd w:val="clear" w:color="auto" w:fill="FFFFFF"/>
         </w:rPr>
-        <w:t>. This part is critical for the aim of the paper, and needs to be expanded. The evidence should be described, as then the reader can compare to the new evidence. Differences in methodology are important. A few more recent papers are missing:</w:t>
-      </w:r>
-    </w:p>
-    <w:p>
-      <w:pPr>
-        <w:rPr>
-          <w:rFonts w:ascii="Times" w:eastAsia="Times New Roman" w:hAnsi="Times" w:cs="Arial"/>
-          <w:color w:val="222222"/>
-          <w:shd w:val="clear" w:color="auto" w:fill="FFFFFF"/>
-        </w:rPr>
-      </w:pPr>
-    </w:p>
-    <w:p>
-      <w:pPr>
-        <w:rPr>
-          <w:rFonts w:ascii="Times" w:eastAsia="Times New Roman" w:hAnsi="Times" w:cs="Arial"/>
-          <w:color w:val="222222"/>
-          <w:shd w:val="clear" w:color="auto" w:fill="FFFFFF"/>
-        </w:rPr>
-      </w:pPr>
+        <w:t xml:space="preserve">. This part is critical for the aim of the </w:t>
+      </w:r>
+      <w:proofErr w:type="gramStart"/>
+      <w:r>
+        <w:rPr>
+          <w:rFonts w:ascii="Times" w:eastAsia="Times New Roman" w:hAnsi="Times" w:cs="Arial"/>
+          <w:color w:val="222222"/>
+          <w:shd w:val="clear" w:color="auto" w:fill="FFFFFF"/>
+        </w:rPr>
+        <w:t>paper, and</w:t>
+      </w:r>
+      <w:proofErr w:type="gramEnd"/>
+      <w:r>
+        <w:rPr>
+          <w:rFonts w:ascii="Times" w:eastAsia="Times New Roman" w:hAnsi="Times" w:cs="Arial"/>
+          <w:color w:val="222222"/>
+          <w:shd w:val="clear" w:color="auto" w:fill="FFFFFF"/>
+        </w:rPr>
+        <w:t xml:space="preserve"> needs to be expanded. The evidence should be described, as then the reader can compare to the new evidence. Differences in methodology are important. A few more recent papers are missing:</w:t>
+      </w:r>
+    </w:p>
+    <w:p>
+      <w:pPr>
+        <w:rPr>
+          <w:rFonts w:ascii="Times" w:eastAsia="Times New Roman" w:hAnsi="Times" w:cs="Arial"/>
+          <w:color w:val="222222"/>
+          <w:shd w:val="clear" w:color="auto" w:fill="FFFFFF"/>
+        </w:rPr>
+      </w:pPr>
+    </w:p>
+    <w:p>
+      <w:pPr>
+        <w:rPr>
+          <w:rFonts w:ascii="Times" w:eastAsia="Times New Roman" w:hAnsi="Times" w:cs="Arial"/>
+          <w:color w:val="222222"/>
+          <w:shd w:val="clear" w:color="auto" w:fill="FFFFFF"/>
+        </w:rPr>
+      </w:pPr>
+      <w:r>
+        <w:rPr>
+          <w:rFonts w:ascii="Times" w:eastAsia="Times New Roman" w:hAnsi="Times" w:cs="Arial"/>
+          <w:color w:val="222222"/>
+          <w:shd w:val="clear" w:color="auto" w:fill="FFFFFF"/>
+        </w:rPr>
+        <w:t>Cretenoud, et al. (2021) Individual differences in the perception of visual illusions are stable across eyes, time, and measurement methods. Journal of Vision 21(5):26</w:t>
+      </w:r>
+    </w:p>
+    <w:p>
+      <w:pPr>
+        <w:rPr>
+          <w:rFonts w:ascii="Times" w:eastAsia="Times New Roman" w:hAnsi="Times" w:cs="Arial"/>
+          <w:color w:val="222222"/>
+          <w:shd w:val="clear" w:color="auto" w:fill="FFFFFF"/>
+        </w:rPr>
+      </w:pPr>
+      <w:r>
+        <w:rPr>
+          <w:rFonts w:ascii="Times" w:eastAsia="Times New Roman" w:hAnsi="Times" w:cs="Arial"/>
+          <w:color w:val="222222"/>
+          <w:shd w:val="clear" w:color="auto" w:fill="FFFFFF"/>
+        </w:rPr>
+        <w:t xml:space="preserve">Cretenoud, et al. (2021). How do visual skills relate to action video game </w:t>
+      </w:r>
+      <w:proofErr w:type="gramStart"/>
+      <w:r>
+        <w:rPr>
+          <w:rFonts w:ascii="Times" w:eastAsia="Times New Roman" w:hAnsi="Times" w:cs="Arial"/>
+          <w:color w:val="222222"/>
+          <w:shd w:val="clear" w:color="auto" w:fill="FFFFFF"/>
+        </w:rPr>
+        <w:t>performance?.</w:t>
+      </w:r>
+      <w:proofErr w:type="gramEnd"/>
+      <w:r>
+        <w:rPr>
+          <w:rFonts w:ascii="Times" w:eastAsia="Times New Roman" w:hAnsi="Times" w:cs="Arial"/>
+          <w:color w:val="222222"/>
+          <w:shd w:val="clear" w:color="auto" w:fill="FFFFFF"/>
+        </w:rPr>
+        <w:t xml:space="preserve"> Journal of Vision, 21(7), 10.</w:t>
+      </w:r>
+    </w:p>
+    <w:p>
+      <w:pPr>
+        <w:rPr>
+          <w:rFonts w:ascii="Times" w:eastAsia="Times New Roman" w:hAnsi="Times" w:cs="Arial"/>
+          <w:color w:val="222222"/>
+          <w:shd w:val="clear" w:color="auto" w:fill="FFFFFF"/>
+        </w:rPr>
+      </w:pPr>
+      <w:r>
+        <w:rPr>
+          <w:rFonts w:ascii="Times" w:eastAsia="Times New Roman" w:hAnsi="Times" w:cs="Arial"/>
+          <w:color w:val="222222"/>
+          <w:shd w:val="clear" w:color="auto" w:fill="FFFFFF"/>
+        </w:rPr>
+        <w:t>Cretenoud, et al. (2020). Individual Differences in the Muller-</w:t>
+      </w:r>
       <w:proofErr w:type="spellStart"/>
       <w:r>
         <w:rPr>
@@ -222,7 +300,7 @@
           <w:color w:val="222222"/>
           <w:shd w:val="clear" w:color="auto" w:fill="FFFFFF"/>
         </w:rPr>
-        <w:t>Cretenoud</w:t>
+        <w:t>Lyer</w:t>
       </w:r>
       <w:proofErr w:type="spellEnd"/>
       <w:r>
@@ -231,17 +309,8 @@
           <w:color w:val="222222"/>
           <w:shd w:val="clear" w:color="auto" w:fill="FFFFFF"/>
         </w:rPr>
-        <w:t>, et al. (2021) Individual differences in the perception of visual illusions are stable across eyes, time, and measurement methods. Journal of Vision 21(5):26</w:t>
-      </w:r>
-    </w:p>
-    <w:p>
-      <w:pPr>
-        <w:rPr>
-          <w:rFonts w:ascii="Times" w:eastAsia="Times New Roman" w:hAnsi="Times" w:cs="Arial"/>
-          <w:color w:val="222222"/>
-          <w:shd w:val="clear" w:color="auto" w:fill="FFFFFF"/>
-        </w:rPr>
-      </w:pPr>
+        <w:t xml:space="preserve"> and </w:t>
+      </w:r>
       <w:proofErr w:type="spellStart"/>
       <w:r>
         <w:rPr>
@@ -249,7 +318,7 @@
           <w:color w:val="222222"/>
           <w:shd w:val="clear" w:color="auto" w:fill="FFFFFF"/>
         </w:rPr>
-        <w:t>Cretenoud</w:t>
+        <w:t>Ponzo</w:t>
       </w:r>
       <w:proofErr w:type="spellEnd"/>
       <w:r>
@@ -258,17 +327,324 @@
           <w:color w:val="222222"/>
           <w:shd w:val="clear" w:color="auto" w:fill="FFFFFF"/>
         </w:rPr>
-        <w:t>, et al. (2021). How do visual skills relate to action video game performance?. Journal of Vision, 21(7), 10.</w:t>
-      </w:r>
-    </w:p>
-    <w:p>
-      <w:pPr>
-        <w:rPr>
-          <w:rFonts w:ascii="Times" w:eastAsia="Times New Roman" w:hAnsi="Times" w:cs="Arial"/>
-          <w:color w:val="222222"/>
-          <w:shd w:val="clear" w:color="auto" w:fill="FFFFFF"/>
-        </w:rPr>
-      </w:pPr>
+        <w:t xml:space="preserve"> Illusions Are Stable Across Different Contexts. Journal of Vision, 20(6):4, 1-14.</w:t>
+      </w:r>
+    </w:p>
+    <w:p>
+      <w:pPr>
+        <w:rPr>
+          <w:rFonts w:ascii="Times" w:eastAsia="Times New Roman" w:hAnsi="Times" w:cs="Arial"/>
+          <w:color w:val="222222"/>
+          <w:shd w:val="clear" w:color="auto" w:fill="FFFFFF"/>
+        </w:rPr>
+      </w:pPr>
+    </w:p>
+    <w:p>
+      <w:pPr>
+        <w:rPr>
+          <w:rFonts w:ascii="Times" w:eastAsia="Times New Roman" w:hAnsi="Times" w:cs="Arial"/>
+          <w:highlight w:val="yellow"/>
+          <w:shd w:val="clear" w:color="auto" w:fill="FF0000"/>
+        </w:rPr>
+      </w:pPr>
+      <w:r>
+        <w:rPr>
+          <w:rFonts w:ascii="Times" w:eastAsia="Times New Roman" w:hAnsi="Times" w:cs="Arial"/>
+          <w:highlight w:val="yellow"/>
+          <w:shd w:val="clear" w:color="auto" w:fill="FF0000"/>
+        </w:rPr>
+        <w:t xml:space="preserve">We </w:t>
+      </w:r>
+      <w:r>
+        <w:rPr>
+          <w:rFonts w:ascii="Times" w:eastAsia="Times New Roman" w:hAnsi="Times" w:cs="Arial"/>
+          <w:highlight w:val="yellow"/>
+          <w:shd w:val="clear" w:color="auto" w:fill="FF0000"/>
+        </w:rPr>
+        <w:t xml:space="preserve">agree that the literature review in our introduction could be expanded upon and </w:t>
+      </w:r>
+      <w:r>
+        <w:rPr>
+          <w:rFonts w:ascii="Times" w:eastAsia="Times New Roman" w:hAnsi="Times" w:cs="Arial"/>
+          <w:highlight w:val="yellow"/>
+          <w:shd w:val="clear" w:color="auto" w:fill="FF0000"/>
+        </w:rPr>
+        <w:t xml:space="preserve">thank the reviewers for the suggested </w:t>
+      </w:r>
+      <w:r>
+        <w:rPr>
+          <w:rFonts w:ascii="Times" w:eastAsia="Times New Roman" w:hAnsi="Times" w:cs="Arial"/>
+          <w:highlight w:val="yellow"/>
+          <w:shd w:val="clear" w:color="auto" w:fill="FF0000"/>
+        </w:rPr>
+        <w:t>papers. We have since incorporated the relevant evidence from these papers accordingly in lines (XXX):</w:t>
+      </w:r>
+    </w:p>
+    <w:p>
+      <w:pPr>
+        <w:rPr>
+          <w:rFonts w:ascii="Times" w:eastAsia="Times New Roman" w:hAnsi="Times" w:cs="Arial"/>
+          <w:highlight w:val="yellow"/>
+          <w:shd w:val="clear" w:color="auto" w:fill="FF0000"/>
+        </w:rPr>
+      </w:pPr>
+    </w:p>
+    <w:p>
+      <w:pPr>
+        <w:rPr>
+          <w:rFonts w:ascii="Times" w:eastAsia="Times New Roman" w:hAnsi="Times" w:cs="Arial"/>
+          <w:i/>
+          <w:iCs/>
+          <w:highlight w:val="yellow"/>
+          <w:shd w:val="clear" w:color="auto" w:fill="FF0000"/>
+        </w:rPr>
+      </w:pPr>
+      <w:r>
+        <w:rPr>
+          <w:rFonts w:ascii="Times" w:eastAsia="Times New Roman" w:hAnsi="Times" w:cs="Arial"/>
+          <w:i/>
+          <w:iCs/>
+          <w:highlight w:val="yellow"/>
+          <w:shd w:val="clear" w:color="auto" w:fill="FF0000"/>
+        </w:rPr>
+        <w:t>Moreover, conventional paradigms often focus on the participants' subjective experience, by asking them the extent to which they perceive two identical targets as different</w:t>
+      </w:r>
+      <w:r>
+        <w:rPr>
+          <w:rFonts w:ascii="Times" w:eastAsia="Times New Roman" w:hAnsi="Times" w:cs="Arial"/>
+          <w:i/>
+          <w:iCs/>
+          <w:highlight w:val="yellow"/>
+          <w:shd w:val="clear" w:color="auto" w:fill="FF0000"/>
+          <w:vertAlign w:val="superscript"/>
+        </w:rPr>
+        <w:t>26</w:t>
+      </w:r>
+      <w:r>
+        <w:rPr>
+          <w:rFonts w:ascii="Times" w:eastAsia="Times New Roman" w:hAnsi="Times" w:cs="Arial"/>
+          <w:i/>
+          <w:iCs/>
+          <w:highlight w:val="yellow"/>
+          <w:shd w:val="clear" w:color="auto" w:fill="FF0000"/>
+        </w:rPr>
+        <w:t>, having them estimate the targets' physical properties</w:t>
+      </w:r>
+      <w:r>
+        <w:rPr>
+          <w:rFonts w:ascii="Times" w:eastAsia="Times New Roman" w:hAnsi="Times" w:cs="Arial"/>
+          <w:i/>
+          <w:iCs/>
+          <w:highlight w:val="yellow"/>
+          <w:shd w:val="clear" w:color="auto" w:fill="FF0000"/>
+          <w:vertAlign w:val="superscript"/>
+        </w:rPr>
+        <w:t>2</w:t>
+      </w:r>
+      <w:r>
+        <w:rPr>
+          <w:rFonts w:ascii="Times" w:eastAsia="Times New Roman" w:hAnsi="Times" w:cs="Arial"/>
+          <w:i/>
+          <w:iCs/>
+          <w:highlight w:val="yellow"/>
+          <w:shd w:val="clear" w:color="auto" w:fill="FF0000"/>
+          <w:vertAlign w:val="superscript"/>
+        </w:rPr>
+        <w:t>7</w:t>
+      </w:r>
+      <w:r>
+        <w:rPr>
+          <w:rFonts w:ascii="Times" w:eastAsia="Times New Roman" w:hAnsi="Times" w:cs="Arial"/>
+          <w:i/>
+          <w:iCs/>
+          <w:highlight w:val="yellow"/>
+          <w:shd w:val="clear" w:color="auto" w:fill="FF0000"/>
+        </w:rPr>
+        <w:t xml:space="preserve">, </w:t>
+      </w:r>
+      <w:r>
+        <w:rPr>
+          <w:rFonts w:ascii="Times" w:eastAsia="Times New Roman" w:hAnsi="Times" w:cs="Arial"/>
+          <w:i/>
+          <w:iCs/>
+          <w:highlight w:val="yellow"/>
+          <w:shd w:val="clear" w:color="auto" w:fill="FF0000"/>
+        </w:rPr>
+        <w:t>or most typically, through a method of adjustment, having them adjust the targets to perceptually match a reference stimulus</w:t>
+      </w:r>
+      <w:r>
+        <w:rPr>
+          <w:rFonts w:ascii="Times" w:eastAsia="Times New Roman" w:hAnsi="Times" w:cs="Arial"/>
+          <w:i/>
+          <w:iCs/>
+          <w:highlight w:val="yellow"/>
+          <w:shd w:val="clear" w:color="auto" w:fill="FF0000"/>
+          <w:vertAlign w:val="superscript"/>
+        </w:rPr>
+        <w:t>1</w:t>
+      </w:r>
+      <w:r>
+        <w:rPr>
+          <w:rFonts w:ascii="Times" w:eastAsia="Times New Roman" w:hAnsi="Times" w:cs="Arial"/>
+          <w:i/>
+          <w:iCs/>
+          <w:highlight w:val="yellow"/>
+          <w:shd w:val="clear" w:color="auto" w:fill="FF0000"/>
+          <w:vertAlign w:val="superscript"/>
+        </w:rPr>
+        <w:t>6</w:t>
+      </w:r>
+      <w:r>
+        <w:rPr>
+          <w:rFonts w:ascii="Times" w:eastAsia="Times New Roman" w:hAnsi="Times" w:cs="Arial"/>
+          <w:i/>
+          <w:iCs/>
+          <w:highlight w:val="yellow"/>
+          <w:shd w:val="clear" w:color="auto" w:fill="FF0000"/>
+          <w:vertAlign w:val="superscript"/>
+        </w:rPr>
+        <w:t>,28,29,30</w:t>
+      </w:r>
+      <w:r>
+        <w:rPr>
+          <w:rFonts w:ascii="Times" w:eastAsia="Times New Roman" w:hAnsi="Times" w:cs="Arial"/>
+          <w:i/>
+          <w:iCs/>
+          <w:highlight w:val="yellow"/>
+          <w:shd w:val="clear" w:color="auto" w:fill="FF0000"/>
+        </w:rPr>
+        <w:t>.</w:t>
+      </w:r>
+    </w:p>
+    <w:p>
+      <w:pPr>
+        <w:rPr>
+          <w:rFonts w:ascii="Times" w:eastAsia="Times New Roman" w:hAnsi="Times" w:cs="Arial"/>
+          <w:i/>
+          <w:iCs/>
+          <w:highlight w:val="yellow"/>
+          <w:shd w:val="clear" w:color="auto" w:fill="FF0000"/>
+        </w:rPr>
+      </w:pPr>
+    </w:p>
+    <w:p>
+      <w:pPr>
+        <w:rPr>
+          <w:rFonts w:ascii="Times" w:eastAsia="Times New Roman" w:hAnsi="Times" w:cs="Arial"/>
+          <w:i/>
+          <w:iCs/>
+          <w:shd w:val="clear" w:color="auto" w:fill="FF0000"/>
+        </w:rPr>
+      </w:pPr>
+      <w:r>
+        <w:rPr>
+          <w:rFonts w:ascii="Times" w:eastAsia="Times New Roman" w:hAnsi="Times" w:cs="Arial"/>
+          <w:i/>
+          <w:iCs/>
+          <w:highlight w:val="yellow"/>
+          <w:shd w:val="clear" w:color="auto" w:fill="FF0000"/>
+        </w:rPr>
+        <w:t>While some recent studies have made efforts to implement paradigms that are more empirically rigorous</w:t>
+      </w:r>
+      <w:r>
+        <w:rPr>
+          <w:rFonts w:ascii="Times" w:eastAsia="Times New Roman" w:hAnsi="Times" w:cs="Arial"/>
+          <w:i/>
+          <w:iCs/>
+          <w:highlight w:val="yellow"/>
+          <w:shd w:val="clear" w:color="auto" w:fill="FF0000"/>
+          <w:vertAlign w:val="superscript"/>
+        </w:rPr>
+        <w:t>31</w:t>
+      </w:r>
+      <w:r>
+        <w:rPr>
+          <w:rFonts w:ascii="Times" w:eastAsia="Times New Roman" w:hAnsi="Times" w:cs="Arial"/>
+          <w:i/>
+          <w:iCs/>
+          <w:highlight w:val="yellow"/>
+          <w:shd w:val="clear" w:color="auto" w:fill="FF0000"/>
+        </w:rPr>
+        <w:t>, varying the physical dimensions of the elements that make up the visual illusions, most of the manipulations made only alter the illusion magnitude without modulating the actual strength of the illusory effect.</w:t>
+      </w:r>
+      <w:r>
+        <w:rPr>
+          <w:rFonts w:ascii="Times" w:eastAsia="Times New Roman" w:hAnsi="Times" w:cs="Arial"/>
+          <w:i/>
+          <w:iCs/>
+          <w:shd w:val="clear" w:color="auto" w:fill="FF0000"/>
+        </w:rPr>
+        <w:t xml:space="preserve">  </w:t>
+      </w:r>
+    </w:p>
+    <w:p>
+      <w:pPr>
+        <w:rPr>
+          <w:rFonts w:ascii="Times" w:eastAsia="Times New Roman" w:hAnsi="Times" w:cs="Arial"/>
+          <w:color w:val="222222"/>
+          <w:shd w:val="clear" w:color="auto" w:fill="FF0000"/>
+        </w:rPr>
+      </w:pPr>
+    </w:p>
+    <w:p>
+      <w:pPr>
+        <w:rPr>
+          <w:rFonts w:ascii="Times" w:eastAsia="Times New Roman" w:hAnsi="Times" w:cs="Arial"/>
+          <w:color w:val="222222"/>
+          <w:shd w:val="clear" w:color="auto" w:fill="FFFFFF"/>
+        </w:rPr>
+      </w:pPr>
+      <w:r>
+        <w:rPr>
+          <w:rFonts w:ascii="Times" w:eastAsia="Times New Roman" w:hAnsi="Times" w:cs="Arial"/>
+          <w:color w:val="222222"/>
+          <w:shd w:val="clear" w:color="auto" w:fill="FFFFFF"/>
+        </w:rPr>
+        <w:t>2. Stimuli and procedure.</w:t>
+      </w:r>
+    </w:p>
+    <w:p>
+      <w:pPr>
+        <w:rPr>
+          <w:rFonts w:ascii="Times" w:eastAsia="Times New Roman" w:hAnsi="Times" w:cs="Arial"/>
+          <w:color w:val="222222"/>
+          <w:shd w:val="clear" w:color="auto" w:fill="FFFFFF"/>
+        </w:rPr>
+      </w:pPr>
+    </w:p>
+    <w:p>
+      <w:pPr>
+        <w:rPr>
+          <w:rFonts w:ascii="Times" w:eastAsia="Times New Roman" w:hAnsi="Times" w:cs="Arial"/>
+          <w:color w:val="222222"/>
+          <w:shd w:val="clear" w:color="auto" w:fill="FFFFFF"/>
+        </w:rPr>
+      </w:pPr>
+      <w:r>
+        <w:rPr>
+          <w:rFonts w:ascii="Times" w:eastAsia="Times New Roman" w:hAnsi="Times" w:cs="Arial"/>
+          <w:color w:val="222222"/>
+          <w:shd w:val="clear" w:color="auto" w:fill="FFFFFF"/>
+        </w:rPr>
+        <w:t xml:space="preserve">The description of the stimuli is not sufficient, there is too much reliance on linking to external sources. In the paper the illusions should be listed and </w:t>
+      </w:r>
+      <w:r>
+        <w:rPr>
+          <w:rFonts w:ascii="Times" w:eastAsia="Times New Roman" w:hAnsi="Times" w:cs="Arial"/>
+          <w:color w:val="222222"/>
+          <w:u w:val="single"/>
+          <w:shd w:val="clear" w:color="auto" w:fill="FFFFFF"/>
+        </w:rPr>
+        <w:t>described carefully one by one</w:t>
+      </w:r>
+      <w:r>
+        <w:rPr>
+          <w:rFonts w:ascii="Times" w:eastAsia="Times New Roman" w:hAnsi="Times" w:cs="Arial"/>
+          <w:color w:val="222222"/>
+          <w:shd w:val="clear" w:color="auto" w:fill="FFFFFF"/>
+        </w:rPr>
+        <w:t>. From the list it seems that there are at least two types, some are old optical-geometrical illusions (</w:t>
+      </w:r>
       <w:proofErr w:type="spellStart"/>
       <w:r>
         <w:rPr>
@@ -276,7 +652,7 @@
           <w:color w:val="222222"/>
           <w:shd w:val="clear" w:color="auto" w:fill="FFFFFF"/>
         </w:rPr>
-        <w:t>Cretenoud</w:t>
+        <w:t>Delboeuf</w:t>
       </w:r>
       <w:proofErr w:type="spellEnd"/>
       <w:r>
@@ -285,7 +661,7 @@
           <w:color w:val="222222"/>
           <w:shd w:val="clear" w:color="auto" w:fill="FFFFFF"/>
         </w:rPr>
-        <w:t>, et al. (2020). Individual Differences in the Muller-</w:t>
+        <w:t xml:space="preserve">, Ebbinghaus, Vertical-Horizontal, </w:t>
       </w:r>
       <w:proofErr w:type="spellStart"/>
       <w:r>
@@ -294,6 +670,24 @@
           <w:color w:val="222222"/>
           <w:shd w:val="clear" w:color="auto" w:fill="FFFFFF"/>
         </w:rPr>
+        <w:t>Zöllner</w:t>
+      </w:r>
+      <w:proofErr w:type="spellEnd"/>
+      <w:r>
+        <w:rPr>
+          <w:rFonts w:ascii="Times" w:eastAsia="Times New Roman" w:hAnsi="Times" w:cs="Arial"/>
+          <w:color w:val="222222"/>
+          <w:shd w:val="clear" w:color="auto" w:fill="FFFFFF"/>
+        </w:rPr>
+        <w:t>, Müller-</w:t>
+      </w:r>
+      <w:proofErr w:type="spellStart"/>
+      <w:r>
+        <w:rPr>
+          <w:rFonts w:ascii="Times" w:eastAsia="Times New Roman" w:hAnsi="Times" w:cs="Arial"/>
+          <w:color w:val="222222"/>
+          <w:shd w:val="clear" w:color="auto" w:fill="FFFFFF"/>
+        </w:rPr>
         <w:t>Lyer</w:t>
       </w:r>
       <w:proofErr w:type="spellEnd"/>
@@ -303,7 +697,7 @@
           <w:color w:val="222222"/>
           <w:shd w:val="clear" w:color="auto" w:fill="FFFFFF"/>
         </w:rPr>
-        <w:t xml:space="preserve"> and </w:t>
+        <w:t xml:space="preserve">, </w:t>
       </w:r>
       <w:proofErr w:type="spellStart"/>
       <w:r>
@@ -321,7 +715,23 @@
           <w:color w:val="222222"/>
           <w:shd w:val="clear" w:color="auto" w:fill="FFFFFF"/>
         </w:rPr>
-        <w:t xml:space="preserve"> Illusions Are Stable Across Different Contexts. Journal of Vision, 20(6):4, 1-14.</w:t>
+        <w:t>, Poggendorff) while at least two have to do with brightness (White, Contrast).</w:t>
+      </w:r>
+      <w:r>
+        <w:rPr>
+          <w:rFonts w:ascii="Times" w:eastAsia="Times New Roman" w:hAnsi="Times" w:cs="Arial"/>
+          <w:color w:val="222222"/>
+          <w:shd w:val="clear" w:color="auto" w:fill="FFFFFF"/>
+        </w:rPr>
+        <w:t xml:space="preserve"> </w:t>
+      </w:r>
+      <w:r>
+        <w:rPr>
+          <w:rFonts w:ascii="Times" w:eastAsia="Times New Roman" w:hAnsi="Times" w:cs="Arial"/>
+          <w:color w:val="222222"/>
+          <w:shd w:val="clear" w:color="auto" w:fill="FFFFFF"/>
+        </w:rPr>
+        <w:t>I assume contrast refers to simultaneous brightness contrast.</w:t>
       </w:r>
     </w:p>
     <w:p>
@@ -355,219 +765,8 @@
           <w:color w:val="222222"/>
           <w:shd w:val="clear" w:color="auto" w:fill="FF0000"/>
         </w:rPr>
-        <w:t xml:space="preserve"> </w:t>
-      </w:r>
-      <w:proofErr w:type="spellStart"/>
-      <w:r>
-        <w:rPr>
-          <w:rFonts w:ascii="Times" w:eastAsia="Times New Roman" w:hAnsi="Times" w:cs="Arial"/>
-          <w:color w:val="222222"/>
-          <w:shd w:val="clear" w:color="auto" w:fill="FF0000"/>
-        </w:rPr>
-        <w:t>Anshu</w:t>
-      </w:r>
-      <w:proofErr w:type="spellEnd"/>
-    </w:p>
-    <w:p>
-      <w:pPr>
-        <w:rPr>
-          <w:rFonts w:ascii="Times" w:eastAsia="Times New Roman" w:hAnsi="Times" w:cs="Arial"/>
-          <w:color w:val="222222"/>
-          <w:shd w:val="clear" w:color="auto" w:fill="FF0000"/>
-        </w:rPr>
-      </w:pPr>
-    </w:p>
-    <w:p>
-      <w:pPr>
-        <w:rPr>
-          <w:rFonts w:ascii="Times" w:eastAsia="Times New Roman" w:hAnsi="Times" w:cs="Arial"/>
-          <w:color w:val="222222"/>
-          <w:shd w:val="clear" w:color="auto" w:fill="FFFFFF"/>
-        </w:rPr>
-      </w:pPr>
-      <w:r>
-        <w:rPr>
-          <w:rFonts w:ascii="Times" w:eastAsia="Times New Roman" w:hAnsi="Times" w:cs="Arial"/>
-          <w:color w:val="222222"/>
-          <w:shd w:val="clear" w:color="auto" w:fill="FFFFFF"/>
-        </w:rPr>
-        <w:t>2. Stimuli and procedure.</w:t>
-      </w:r>
-    </w:p>
-    <w:p>
-      <w:pPr>
-        <w:rPr>
-          <w:rFonts w:ascii="Times" w:eastAsia="Times New Roman" w:hAnsi="Times" w:cs="Arial"/>
-          <w:color w:val="222222"/>
-          <w:shd w:val="clear" w:color="auto" w:fill="FFFFFF"/>
-        </w:rPr>
-      </w:pPr>
-    </w:p>
-    <w:p>
-      <w:pPr>
-        <w:rPr>
-          <w:rFonts w:ascii="Times" w:eastAsia="Times New Roman" w:hAnsi="Times" w:cs="Arial"/>
-          <w:color w:val="222222"/>
-          <w:shd w:val="clear" w:color="auto" w:fill="FFFFFF"/>
-        </w:rPr>
-      </w:pPr>
-      <w:r>
-        <w:rPr>
-          <w:rFonts w:ascii="Times" w:eastAsia="Times New Roman" w:hAnsi="Times" w:cs="Arial"/>
-          <w:color w:val="222222"/>
-          <w:shd w:val="clear" w:color="auto" w:fill="FFFFFF"/>
-        </w:rPr>
-        <w:t xml:space="preserve">The description of the stimuli is not sufficient, there is too much reliance on linking to external sources. In the paper the illusions should be listed and </w:t>
-      </w:r>
-      <w:r>
-        <w:rPr>
-          <w:rFonts w:ascii="Times" w:eastAsia="Times New Roman" w:hAnsi="Times" w:cs="Arial"/>
-          <w:color w:val="222222"/>
-          <w:u w:val="single"/>
-          <w:shd w:val="clear" w:color="auto" w:fill="FFFFFF"/>
-        </w:rPr>
-        <w:t>described carefully one by one</w:t>
-      </w:r>
-      <w:r>
-        <w:rPr>
-          <w:rFonts w:ascii="Times" w:eastAsia="Times New Roman" w:hAnsi="Times" w:cs="Arial"/>
-          <w:color w:val="222222"/>
-          <w:shd w:val="clear" w:color="auto" w:fill="FFFFFF"/>
-        </w:rPr>
-        <w:t>. From the list it seems that there are at least two types, some are old optical-geometrical illusions (</w:t>
-      </w:r>
-      <w:proofErr w:type="spellStart"/>
-      <w:r>
-        <w:rPr>
-          <w:rFonts w:ascii="Times" w:eastAsia="Times New Roman" w:hAnsi="Times" w:cs="Arial"/>
-          <w:color w:val="222222"/>
-          <w:shd w:val="clear" w:color="auto" w:fill="FFFFFF"/>
-        </w:rPr>
-        <w:t>Delboeuf</w:t>
-      </w:r>
-      <w:proofErr w:type="spellEnd"/>
-      <w:r>
-        <w:rPr>
-          <w:rFonts w:ascii="Times" w:eastAsia="Times New Roman" w:hAnsi="Times" w:cs="Arial"/>
-          <w:color w:val="222222"/>
-          <w:shd w:val="clear" w:color="auto" w:fill="FFFFFF"/>
-        </w:rPr>
-        <w:t xml:space="preserve">, Ebbinghaus, Vertical-Horizontal, </w:t>
-      </w:r>
-      <w:proofErr w:type="spellStart"/>
-      <w:r>
-        <w:rPr>
-          <w:rFonts w:ascii="Times" w:eastAsia="Times New Roman" w:hAnsi="Times" w:cs="Arial"/>
-          <w:color w:val="222222"/>
-          <w:shd w:val="clear" w:color="auto" w:fill="FFFFFF"/>
-        </w:rPr>
-        <w:t>Zöllner</w:t>
-      </w:r>
-      <w:proofErr w:type="spellEnd"/>
-      <w:r>
-        <w:rPr>
-          <w:rFonts w:ascii="Times" w:eastAsia="Times New Roman" w:hAnsi="Times" w:cs="Arial"/>
-          <w:color w:val="222222"/>
-          <w:shd w:val="clear" w:color="auto" w:fill="FFFFFF"/>
-        </w:rPr>
-        <w:t>, Müller-</w:t>
-      </w:r>
-      <w:proofErr w:type="spellStart"/>
-      <w:r>
-        <w:rPr>
-          <w:rFonts w:ascii="Times" w:eastAsia="Times New Roman" w:hAnsi="Times" w:cs="Arial"/>
-          <w:color w:val="222222"/>
-          <w:shd w:val="clear" w:color="auto" w:fill="FFFFFF"/>
-        </w:rPr>
-        <w:t>Lyer</w:t>
-      </w:r>
-      <w:proofErr w:type="spellEnd"/>
-      <w:r>
-        <w:rPr>
-          <w:rFonts w:ascii="Times" w:eastAsia="Times New Roman" w:hAnsi="Times" w:cs="Arial"/>
-          <w:color w:val="222222"/>
-          <w:shd w:val="clear" w:color="auto" w:fill="FFFFFF"/>
-        </w:rPr>
-        <w:t xml:space="preserve">, </w:t>
-      </w:r>
-      <w:proofErr w:type="spellStart"/>
-      <w:r>
-        <w:rPr>
-          <w:rFonts w:ascii="Times" w:eastAsia="Times New Roman" w:hAnsi="Times" w:cs="Arial"/>
-          <w:color w:val="222222"/>
-          <w:shd w:val="clear" w:color="auto" w:fill="FFFFFF"/>
-        </w:rPr>
-        <w:t>Ponzo</w:t>
-      </w:r>
-      <w:proofErr w:type="spellEnd"/>
-      <w:r>
-        <w:rPr>
-          <w:rFonts w:ascii="Times" w:eastAsia="Times New Roman" w:hAnsi="Times" w:cs="Arial"/>
-          <w:color w:val="222222"/>
-          <w:shd w:val="clear" w:color="auto" w:fill="FFFFFF"/>
-        </w:rPr>
-        <w:t>, Poggendorff) while at least two have to do with brightness (White, Contrast).</w:t>
-      </w:r>
-      <w:r>
-        <w:rPr>
-          <w:rFonts w:ascii="Times" w:eastAsia="Times New Roman" w:hAnsi="Times" w:cs="Arial"/>
-          <w:color w:val="222222"/>
-          <w:shd w:val="clear" w:color="auto" w:fill="FFFFFF"/>
-        </w:rPr>
-        <w:t xml:space="preserve"> </w:t>
-      </w:r>
-      <w:r>
-        <w:rPr>
-          <w:rFonts w:ascii="Times" w:eastAsia="Times New Roman" w:hAnsi="Times" w:cs="Arial"/>
-          <w:color w:val="222222"/>
-          <w:shd w:val="clear" w:color="auto" w:fill="FFFFFF"/>
-        </w:rPr>
-        <w:t>I assume contrast refers to simultaneous brightness contrast.</w:t>
-      </w:r>
-    </w:p>
-    <w:p>
-      <w:pPr>
-        <w:rPr>
-          <w:rFonts w:ascii="Times" w:eastAsia="Times New Roman" w:hAnsi="Times" w:cs="Arial"/>
-          <w:color w:val="222222"/>
-          <w:shd w:val="clear" w:color="auto" w:fill="FFFFFF"/>
-        </w:rPr>
-      </w:pPr>
-    </w:p>
-    <w:p>
-      <w:pPr>
-        <w:rPr>
-          <w:rFonts w:ascii="Times" w:eastAsia="Times New Roman" w:hAnsi="Times" w:cs="Arial"/>
-          <w:color w:val="222222"/>
-          <w:shd w:val="clear" w:color="auto" w:fill="FF0000"/>
-        </w:rPr>
-      </w:pPr>
-      <w:r>
-        <w:rPr>
-          <w:rFonts w:ascii="Times" w:eastAsia="Times New Roman" w:hAnsi="Times" w:cs="Arial"/>
-          <w:color w:val="222222"/>
-          <w:shd w:val="clear" w:color="auto" w:fill="FF0000"/>
-        </w:rPr>
-        <w:t>TODO.</w:t>
-      </w:r>
-      <w:r>
-        <w:rPr>
-          <w:rFonts w:ascii="Times" w:eastAsia="Times New Roman" w:hAnsi="Times" w:cs="Arial"/>
-          <w:color w:val="222222"/>
-          <w:shd w:val="clear" w:color="auto" w:fill="FF0000"/>
-        </w:rPr>
-        <w:t xml:space="preserve"> </w:t>
-      </w:r>
-      <w:proofErr w:type="spellStart"/>
-      <w:r>
-        <w:rPr>
-          <w:rFonts w:ascii="Times" w:eastAsia="Times New Roman" w:hAnsi="Times" w:cs="Arial"/>
-          <w:color w:val="222222"/>
-          <w:shd w:val="clear" w:color="auto" w:fill="FF0000"/>
-        </w:rPr>
-        <w:t>Anshu</w:t>
-      </w:r>
-      <w:proofErr w:type="spellEnd"/>
+        <w:t xml:space="preserve"> Anshu</w:t>
+      </w:r>
     </w:p>
     <w:p>
       <w:pPr>
@@ -720,7 +919,6 @@
           <w:color w:val="000000" w:themeColor="text1"/>
           <w:shd w:val="clear" w:color="auto" w:fill="E2EFD9" w:themeFill="accent6" w:themeFillTint="33"/>
         </w:rPr>
-        <w:lastRenderedPageBreak/>
         <w:t>The first part of the analysis focused on modelling the effect of illusion strength and task difficulty on errors and response time (RT) separately for each illusion.</w:t>
       </w:r>
     </w:p>
@@ -793,20 +991,30 @@
         </w:rPr>
         <w:t xml:space="preserve">) to make sure we did not miss anything related to that. </w:t>
       </w:r>
+      <w:proofErr w:type="gramStart"/>
       <w:r>
         <w:rPr>
           <w:rFonts w:ascii="Times" w:eastAsia="Times New Roman" w:hAnsi="Times" w:cs="Arial"/>
           <w:color w:val="000000" w:themeColor="text1"/>
           <w:shd w:val="clear" w:color="auto" w:fill="E2EFD9" w:themeFill="accent6" w:themeFillTint="33"/>
         </w:rPr>
-        <w:t xml:space="preserve">First of all, the correlation between the scores from the two </w:t>
-      </w:r>
+        <w:t>First of all</w:t>
+      </w:r>
+      <w:proofErr w:type="gramEnd"/>
       <w:r>
         <w:rPr>
           <w:rFonts w:ascii="Times" w:eastAsia="Times New Roman" w:hAnsi="Times" w:cs="Arial"/>
           <w:color w:val="000000" w:themeColor="text1"/>
           <w:shd w:val="clear" w:color="auto" w:fill="E2EFD9" w:themeFill="accent6" w:themeFillTint="33"/>
         </w:rPr>
+        <w:t xml:space="preserve">, the correlation between the scores from the two </w:t>
+      </w:r>
+      <w:r>
+        <w:rPr>
+          <w:rFonts w:ascii="Times" w:eastAsia="Times New Roman" w:hAnsi="Times" w:cs="Arial"/>
+          <w:color w:val="000000" w:themeColor="text1"/>
+          <w:shd w:val="clear" w:color="auto" w:fill="E2EFD9" w:themeFill="accent6" w:themeFillTint="33"/>
+        </w:rPr>
         <w:t>contrast-based illusions does not seem abnormally higher as compared to the rest of the values (the effect of illusion strength for the Contrast illusion does correlate the strongest with the strength effect for White, r = .290, but the magnitude does not stand out in the general pattern).</w:t>
       </w:r>
     </w:p>
@@ -830,6 +1038,7 @@
       <w:r>
         <w:rPr>
           <w:rFonts w:ascii="Times" w:eastAsia="Times New Roman" w:hAnsi="Times" w:cs="Arial"/>
+          <w:noProof/>
           <w:color w:val="000000" w:themeColor="text1"/>
           <w:shd w:val="clear" w:color="auto" w:fill="FFFFFF"/>
         </w:rPr>
@@ -970,6 +1179,7 @@
           <w:szCs w:val="14"/>
           <w:lang w:eastAsia="en-SG"/>
         </w:rPr>
+        <w:lastRenderedPageBreak/>
         <w:t xml:space="preserve">Lines =~ </w:t>
       </w:r>
       <w:proofErr w:type="spellStart"/>
@@ -1507,9 +1717,9 @@
           <w:szCs w:val="14"/>
           <w:lang w:eastAsia="en-SG"/>
         </w:rPr>
-        <w:t>Poggendorff_Interaction</w:t>
-      </w:r>
-      <w:proofErr w:type="spellEnd"/>
+        <w:t>Poggendorff_</w:t>
+      </w:r>
+      <w:proofErr w:type="gramStart"/>
       <w:r>
         <w:rPr>
           <w:rFonts w:ascii="Courier New" w:eastAsia="Times New Roman" w:hAnsi="Courier New" w:cs="Courier New"/>
@@ -1519,7 +1729,31 @@
           <w:szCs w:val="14"/>
           <w:lang w:eastAsia="en-SG"/>
         </w:rPr>
-        <w:t xml:space="preserve">  + </w:t>
+        <w:t>Interaction</w:t>
+      </w:r>
+      <w:proofErr w:type="spellEnd"/>
+      <w:r>
+        <w:rPr>
+          <w:rFonts w:ascii="Courier New" w:eastAsia="Times New Roman" w:hAnsi="Courier New" w:cs="Courier New"/>
+          <w:color w:val="DD1144"/>
+          <w:spacing w:val="2"/>
+          <w:sz w:val="14"/>
+          <w:szCs w:val="14"/>
+          <w:lang w:eastAsia="en-SG"/>
+        </w:rPr>
+        <w:t xml:space="preserve">  +</w:t>
+      </w:r>
+      <w:proofErr w:type="gramEnd"/>
+      <w:r>
+        <w:rPr>
+          <w:rFonts w:ascii="Courier New" w:eastAsia="Times New Roman" w:hAnsi="Courier New" w:cs="Courier New"/>
+          <w:color w:val="DD1144"/>
+          <w:spacing w:val="2"/>
+          <w:sz w:val="14"/>
+          <w:szCs w:val="14"/>
+          <w:lang w:eastAsia="en-SG"/>
+        </w:rPr>
+        <w:t xml:space="preserve"> </w:t>
       </w:r>
       <w:proofErr w:type="spellStart"/>
       <w:r>
@@ -1658,6 +1892,7 @@
         </w:rPr>
       </w:pPr>
       <w:proofErr w:type="spellStart"/>
+      <w:proofErr w:type="gramStart"/>
       <w:r>
         <w:rPr>
           <w:rStyle w:val="HTMLCode"/>
@@ -1673,7 +1908,16 @@
           <w:color w:val="212121"/>
           <w:spacing w:val="2"/>
         </w:rPr>
-        <w:t>(m0, m1, m1b, m2, m4)</w:t>
+        <w:t>(</w:t>
+      </w:r>
+      <w:proofErr w:type="gramEnd"/>
+      <w:r>
+        <w:rPr>
+          <w:rStyle w:val="HTMLCode"/>
+          <w:color w:val="212121"/>
+          <w:spacing w:val="2"/>
+        </w:rPr>
+        <w:t>m0, m1, m1b, m2, m4)</w:t>
       </w:r>
     </w:p>
     <w:p>
@@ -1731,7 +1975,6 @@
           <w:color w:val="999988"/>
           <w:spacing w:val="2"/>
         </w:rPr>
-        <w:lastRenderedPageBreak/>
         <w:t xml:space="preserve">## </w:t>
       </w:r>
     </w:p>
@@ -1922,7 +2165,29 @@
           <w:color w:val="999988"/>
           <w:spacing w:val="2"/>
         </w:rPr>
-        <w:t xml:space="preserve">## m1  160 11299 11475   399                                  </w:t>
+        <w:t>## m</w:t>
+      </w:r>
+      <w:proofErr w:type="gramStart"/>
+      <w:r>
+        <w:rPr>
+          <w:rStyle w:val="hljs-comment"/>
+          <w:i/>
+          <w:iCs/>
+          <w:color w:val="999988"/>
+          <w:spacing w:val="2"/>
+        </w:rPr>
+        <w:t>1  160</w:t>
+      </w:r>
+      <w:proofErr w:type="gramEnd"/>
+      <w:r>
+        <w:rPr>
+          <w:rStyle w:val="hljs-comment"/>
+          <w:i/>
+          <w:iCs/>
+          <w:color w:val="999988"/>
+          <w:spacing w:val="2"/>
+        </w:rPr>
+        <w:t xml:space="preserve"> 11299 11475   399                                  </w:t>
       </w:r>
     </w:p>
     <w:p>
@@ -1980,7 +2245,29 @@
           <w:color w:val="999988"/>
           <w:spacing w:val="2"/>
         </w:rPr>
-        <w:t>## m0  163 11483 11648   589        190       3     &lt;2e-16 ***</w:t>
+        <w:t>## m</w:t>
+      </w:r>
+      <w:proofErr w:type="gramStart"/>
+      <w:r>
+        <w:rPr>
+          <w:rStyle w:val="hljs-comment"/>
+          <w:i/>
+          <w:iCs/>
+          <w:color w:val="999988"/>
+          <w:spacing w:val="2"/>
+        </w:rPr>
+        <w:t>0  163</w:t>
+      </w:r>
+      <w:proofErr w:type="gramEnd"/>
+      <w:r>
+        <w:rPr>
+          <w:rStyle w:val="hljs-comment"/>
+          <w:i/>
+          <w:iCs/>
+          <w:color w:val="999988"/>
+          <w:spacing w:val="2"/>
+        </w:rPr>
+        <w:t xml:space="preserve"> 11483 11648   589        190       3     &lt;2e-16 ***</w:t>
       </w:r>
     </w:p>
     <w:p>
@@ -2013,7 +2300,33 @@
           <w:color w:val="999988"/>
           <w:spacing w:val="2"/>
         </w:rPr>
-        <w:t>## m2  166 12479 12633  1590       1002       3     &lt;2e-16 ***</w:t>
+        <w:t>## m</w:t>
+      </w:r>
+      <w:proofErr w:type="gramStart"/>
+      <w:r>
+        <w:rPr>
+          <w:rStyle w:val="hljs-comment"/>
+          <w:b/>
+          <w:bCs/>
+          <w:i/>
+          <w:iCs/>
+          <w:color w:val="999988"/>
+          <w:spacing w:val="2"/>
+        </w:rPr>
+        <w:t>2  166</w:t>
+      </w:r>
+      <w:proofErr w:type="gramEnd"/>
+      <w:r>
+        <w:rPr>
+          <w:rStyle w:val="hljs-comment"/>
+          <w:b/>
+          <w:bCs/>
+          <w:i/>
+          <w:iCs/>
+          <w:color w:val="999988"/>
+          <w:spacing w:val="2"/>
+        </w:rPr>
+        <w:t xml:space="preserve"> 12479 12633  1590       1002       3     &lt;2e-16 ***</w:t>
       </w:r>
     </w:p>
     <w:p>
@@ -2042,7 +2355,29 @@
           <w:color w:val="999988"/>
           <w:spacing w:val="2"/>
         </w:rPr>
-        <w:t>## m4  170 13378 13519  2498        907       4     &lt;2e-16 ***</w:t>
+        <w:t>## m</w:t>
+      </w:r>
+      <w:proofErr w:type="gramStart"/>
+      <w:r>
+        <w:rPr>
+          <w:rStyle w:val="hljs-comment"/>
+          <w:i/>
+          <w:iCs/>
+          <w:color w:val="999988"/>
+          <w:spacing w:val="2"/>
+        </w:rPr>
+        <w:t>4  170</w:t>
+      </w:r>
+      <w:proofErr w:type="gramEnd"/>
+      <w:r>
+        <w:rPr>
+          <w:rStyle w:val="hljs-comment"/>
+          <w:i/>
+          <w:iCs/>
+          <w:color w:val="999988"/>
+          <w:spacing w:val="2"/>
+        </w:rPr>
+        <w:t xml:space="preserve"> 13378 13519  2498        907       4     &lt;2e-16 ***</w:t>
       </w:r>
     </w:p>
     <w:p>
@@ -2202,7 +2537,25 @@
           <w:color w:val="222222"/>
           <w:shd w:val="clear" w:color="auto" w:fill="FFFFFF"/>
         </w:rPr>
-        <w:t xml:space="preserve">"illusions are conceptualized as ambiguous </w:t>
+        <w:t>"</w:t>
+      </w:r>
+      <w:proofErr w:type="gramStart"/>
+      <w:r>
+        <w:rPr>
+          <w:rFonts w:ascii="Times" w:eastAsia="Times New Roman" w:hAnsi="Times" w:cs="Arial"/>
+          <w:color w:val="222222"/>
+          <w:shd w:val="clear" w:color="auto" w:fill="FFFFFF"/>
+        </w:rPr>
+        <w:t>illusions</w:t>
+      </w:r>
+      <w:proofErr w:type="gramEnd"/>
+      <w:r>
+        <w:rPr>
+          <w:rFonts w:ascii="Times" w:eastAsia="Times New Roman" w:hAnsi="Times" w:cs="Arial"/>
+          <w:color w:val="222222"/>
+          <w:shd w:val="clear" w:color="auto" w:fill="FFFFFF"/>
+        </w:rPr>
+        <w:t xml:space="preserve"> are conceptualized as ambiguous </w:t>
       </w:r>
       <w:proofErr w:type="spellStart"/>
       <w:r>
@@ -2271,120 +2624,161 @@
           <w:color w:val="222222"/>
           <w:shd w:val="clear" w:color="auto" w:fill="FF0000"/>
         </w:rPr>
+        <w:t xml:space="preserve"> Anshu?</w:t>
+      </w:r>
+    </w:p>
+    <w:p>
+      <w:pPr>
+        <w:rPr>
+          <w:rFonts w:ascii="Times" w:eastAsia="Times New Roman" w:hAnsi="Times" w:cs="Arial"/>
+          <w:color w:val="222222"/>
+          <w:shd w:val="clear" w:color="auto" w:fill="FFFFFF"/>
+        </w:rPr>
+      </w:pPr>
+    </w:p>
+    <w:p>
+      <w:pPr>
+        <w:rPr>
+          <w:rFonts w:ascii="Times" w:eastAsia="Times New Roman" w:hAnsi="Times" w:cs="Arial"/>
+          <w:color w:val="222222"/>
+          <w:shd w:val="clear" w:color="auto" w:fill="FFFFFF"/>
+        </w:rPr>
+      </w:pPr>
+      <w:r>
+        <w:rPr>
+          <w:rFonts w:ascii="Times" w:eastAsia="Times New Roman" w:hAnsi="Times" w:cs="Arial"/>
+          <w:color w:val="222222"/>
+          <w:shd w:val="clear" w:color="auto" w:fill="FFFFFF"/>
+        </w:rPr>
+        <w:t>4. Results</w:t>
+      </w:r>
+    </w:p>
+    <w:p>
+      <w:pPr>
+        <w:rPr>
+          <w:rFonts w:ascii="Times" w:eastAsia="Times New Roman" w:hAnsi="Times" w:cs="Arial"/>
+          <w:color w:val="222222"/>
+          <w:shd w:val="clear" w:color="auto" w:fill="FFFFFF"/>
+        </w:rPr>
+      </w:pPr>
+    </w:p>
+    <w:p>
+      <w:pPr>
+        <w:rPr>
+          <w:rFonts w:ascii="Times" w:eastAsia="Times New Roman" w:hAnsi="Times" w:cs="Arial"/>
+          <w:color w:val="222222"/>
+          <w:shd w:val="clear" w:color="auto" w:fill="FFFFFF"/>
+        </w:rPr>
+      </w:pPr>
+      <w:r>
+        <w:rPr>
+          <w:rFonts w:ascii="Times" w:eastAsia="Times New Roman" w:hAnsi="Times" w:cs="Arial"/>
+          <w:color w:val="222222"/>
+          <w:shd w:val="clear" w:color="auto" w:fill="FFFFFF"/>
+        </w:rPr>
+        <w:t xml:space="preserve">The presentation of the results also needs a complete restructuring. Most of the results are summarised in Figure 3. This Figure is very busy, confusing, and hard to understand. There are too many panels, and they are not labelled. Some are summary of raw </w:t>
+      </w:r>
+      <w:proofErr w:type="gramStart"/>
+      <w:r>
+        <w:rPr>
+          <w:rFonts w:ascii="Times" w:eastAsia="Times New Roman" w:hAnsi="Times" w:cs="Arial"/>
+          <w:color w:val="222222"/>
+          <w:shd w:val="clear" w:color="auto" w:fill="FFFFFF"/>
+        </w:rPr>
+        <w:t>data,</w:t>
+      </w:r>
+      <w:proofErr w:type="gramEnd"/>
+      <w:r>
+        <w:rPr>
+          <w:rFonts w:ascii="Times" w:eastAsia="Times New Roman" w:hAnsi="Times" w:cs="Arial"/>
+          <w:color w:val="222222"/>
+          <w:shd w:val="clear" w:color="auto" w:fill="FFFFFF"/>
+        </w:rPr>
+        <w:t xml:space="preserve"> some are results from model fitting. Many axes are not labelled.</w:t>
+      </w:r>
+    </w:p>
+    <w:p>
+      <w:pPr>
+        <w:rPr>
+          <w:rFonts w:ascii="Times" w:eastAsia="Times New Roman" w:hAnsi="Times" w:cs="Arial"/>
+          <w:color w:val="222222"/>
+          <w:shd w:val="clear" w:color="auto" w:fill="FFFFFF"/>
+        </w:rPr>
+      </w:pPr>
+      <w:r>
+        <w:rPr>
+          <w:rFonts w:ascii="Times" w:eastAsia="Times New Roman" w:hAnsi="Times" w:cs="Arial"/>
+          <w:color w:val="222222"/>
+          <w:shd w:val="clear" w:color="auto" w:fill="FFFFFF"/>
+        </w:rPr>
+        <w:lastRenderedPageBreak/>
+        <w:t>There is enough material here for at least three separate figures. This way basic summary statistics (including scatter graphs) can be presented first, and the model introduced only later.</w:t>
+      </w:r>
+    </w:p>
+    <w:p>
+      <w:pPr>
+        <w:rPr>
+          <w:rFonts w:ascii="Times" w:eastAsia="Times New Roman" w:hAnsi="Times" w:cs="Arial"/>
+          <w:color w:val="222222"/>
+          <w:shd w:val="clear" w:color="auto" w:fill="FFFFFF"/>
+        </w:rPr>
+      </w:pPr>
+    </w:p>
+    <w:p>
+      <w:pPr>
+        <w:rPr>
+          <w:rFonts w:ascii="Times" w:eastAsia="Times New Roman" w:hAnsi="Times" w:cs="Arial"/>
+          <w:color w:val="222222"/>
+          <w:shd w:val="clear" w:color="auto" w:fill="FF0000"/>
+        </w:rPr>
+      </w:pPr>
+      <w:r>
+        <w:rPr>
+          <w:rFonts w:ascii="Times" w:eastAsia="Times New Roman" w:hAnsi="Times" w:cs="Arial"/>
+          <w:color w:val="222222"/>
+          <w:shd w:val="clear" w:color="auto" w:fill="FF0000"/>
+        </w:rPr>
+        <w:t>TODO.</w:t>
+      </w:r>
+      <w:r>
+        <w:rPr>
+          <w:rFonts w:ascii="Times" w:eastAsia="Times New Roman" w:hAnsi="Times" w:cs="Arial"/>
+          <w:color w:val="222222"/>
+          <w:shd w:val="clear" w:color="auto" w:fill="FF0000"/>
+        </w:rPr>
         <w:t xml:space="preserve"> </w:t>
       </w:r>
-      <w:proofErr w:type="spellStart"/>
       <w:r>
         <w:rPr>
           <w:rFonts w:ascii="Times" w:eastAsia="Times New Roman" w:hAnsi="Times" w:cs="Arial"/>
           <w:color w:val="222222"/>
           <w:shd w:val="clear" w:color="auto" w:fill="FF0000"/>
         </w:rPr>
-        <w:t>Anshu</w:t>
-      </w:r>
-      <w:proofErr w:type="spellEnd"/>
+        <w:t xml:space="preserve">Dom. </w:t>
+      </w:r>
       <w:r>
         <w:rPr>
           <w:rFonts w:ascii="Times" w:eastAsia="Times New Roman" w:hAnsi="Times" w:cs="Arial"/>
           <w:color w:val="222222"/>
           <w:shd w:val="clear" w:color="auto" w:fill="FF0000"/>
         </w:rPr>
-        <w:t>?</w:t>
-      </w:r>
-    </w:p>
-    <w:p>
-      <w:pPr>
-        <w:rPr>
-          <w:rFonts w:ascii="Times" w:eastAsia="Times New Roman" w:hAnsi="Times" w:cs="Arial"/>
-          <w:color w:val="222222"/>
-          <w:shd w:val="clear" w:color="auto" w:fill="FFFFFF"/>
-        </w:rPr>
-      </w:pPr>
-    </w:p>
-    <w:p>
-      <w:pPr>
-        <w:rPr>
-          <w:rFonts w:ascii="Times" w:eastAsia="Times New Roman" w:hAnsi="Times" w:cs="Arial"/>
-          <w:color w:val="222222"/>
-          <w:shd w:val="clear" w:color="auto" w:fill="FFFFFF"/>
-        </w:rPr>
-      </w:pPr>
-      <w:r>
-        <w:rPr>
-          <w:rFonts w:ascii="Times" w:eastAsia="Times New Roman" w:hAnsi="Times" w:cs="Arial"/>
-          <w:color w:val="222222"/>
-          <w:shd w:val="clear" w:color="auto" w:fill="FFFFFF"/>
-        </w:rPr>
-        <w:t>4. Results</w:t>
-      </w:r>
-    </w:p>
-    <w:p>
-      <w:pPr>
-        <w:rPr>
-          <w:rFonts w:ascii="Times" w:eastAsia="Times New Roman" w:hAnsi="Times" w:cs="Arial"/>
-          <w:color w:val="222222"/>
-          <w:shd w:val="clear" w:color="auto" w:fill="FFFFFF"/>
-        </w:rPr>
-      </w:pPr>
-    </w:p>
-    <w:p>
-      <w:pPr>
-        <w:rPr>
-          <w:rFonts w:ascii="Times" w:eastAsia="Times New Roman" w:hAnsi="Times" w:cs="Arial"/>
-          <w:color w:val="222222"/>
-          <w:shd w:val="clear" w:color="auto" w:fill="FFFFFF"/>
-        </w:rPr>
-      </w:pPr>
-      <w:r>
-        <w:rPr>
-          <w:rFonts w:ascii="Times" w:eastAsia="Times New Roman" w:hAnsi="Times" w:cs="Arial"/>
-          <w:color w:val="222222"/>
-          <w:shd w:val="clear" w:color="auto" w:fill="FFFFFF"/>
-        </w:rPr>
-        <w:t>The presentation of the results also needs a complete restructuring. Most of the results are summarised in Figure 3. This Figure is very busy, confusing, and hard to understand. There are too many panels, and they are not labelled. Some are summary of raw data, some are results from model fitting. Many axes are not labelled.</w:t>
-      </w:r>
-    </w:p>
-    <w:p>
-      <w:pPr>
-        <w:rPr>
-          <w:rFonts w:ascii="Times" w:eastAsia="Times New Roman" w:hAnsi="Times" w:cs="Arial"/>
-          <w:color w:val="222222"/>
-          <w:shd w:val="clear" w:color="auto" w:fill="FFFFFF"/>
-        </w:rPr>
-      </w:pPr>
-      <w:r>
-        <w:rPr>
-          <w:rFonts w:ascii="Times" w:eastAsia="Times New Roman" w:hAnsi="Times" w:cs="Arial"/>
-          <w:color w:val="222222"/>
-          <w:shd w:val="clear" w:color="auto" w:fill="FFFFFF"/>
-        </w:rPr>
-        <w:t>There is enough material here for at least three separate figures. This way basic summary statistics (including scatter graphs) can be presented first, and the model introduced only later.</w:t>
-      </w:r>
-    </w:p>
-    <w:p>
-      <w:pPr>
-        <w:rPr>
-          <w:rFonts w:ascii="Times" w:eastAsia="Times New Roman" w:hAnsi="Times" w:cs="Arial"/>
-          <w:color w:val="222222"/>
-          <w:shd w:val="clear" w:color="auto" w:fill="FFFFFF"/>
-        </w:rPr>
-      </w:pPr>
-    </w:p>
-    <w:p>
-      <w:pPr>
+        <w:t>Perhaps split figure.</w:t>
+      </w:r>
+      <w:r>
         <w:rPr>
           <w:rFonts w:ascii="Times" w:eastAsia="Times New Roman" w:hAnsi="Times" w:cs="Arial"/>
           <w:color w:val="222222"/>
           <w:shd w:val="clear" w:color="auto" w:fill="FF0000"/>
         </w:rPr>
-      </w:pPr>
+        <w:t xml:space="preserve"> </w:t>
+      </w:r>
       <w:r>
         <w:rPr>
           <w:rFonts w:ascii="Times" w:eastAsia="Times New Roman" w:hAnsi="Times" w:cs="Arial"/>
           <w:color w:val="222222"/>
           <w:shd w:val="clear" w:color="auto" w:fill="FF0000"/>
         </w:rPr>
-        <w:t>TODO.</w:t>
+        <w:t>Drop demographic data</w:t>
       </w:r>
       <w:r>
         <w:rPr>
@@ -2392,46 +2786,6 @@
           <w:color w:val="222222"/>
           <w:shd w:val="clear" w:color="auto" w:fill="FF0000"/>
         </w:rPr>
-        <w:t xml:space="preserve"> </w:t>
-      </w:r>
-      <w:r>
-        <w:rPr>
-          <w:rFonts w:ascii="Times" w:eastAsia="Times New Roman" w:hAnsi="Times" w:cs="Arial"/>
-          <w:color w:val="222222"/>
-          <w:shd w:val="clear" w:color="auto" w:fill="FF0000"/>
-        </w:rPr>
-        <w:t xml:space="preserve">Dom. </w:t>
-      </w:r>
-      <w:r>
-        <w:rPr>
-          <w:rFonts w:ascii="Times" w:eastAsia="Times New Roman" w:hAnsi="Times" w:cs="Arial"/>
-          <w:color w:val="222222"/>
-          <w:shd w:val="clear" w:color="auto" w:fill="FF0000"/>
-        </w:rPr>
-        <w:t>Perhaps split figure.</w:t>
-      </w:r>
-      <w:r>
-        <w:rPr>
-          <w:rFonts w:ascii="Times" w:eastAsia="Times New Roman" w:hAnsi="Times" w:cs="Arial"/>
-          <w:color w:val="222222"/>
-          <w:shd w:val="clear" w:color="auto" w:fill="FF0000"/>
-        </w:rPr>
-        <w:t xml:space="preserve"> </w:t>
-      </w:r>
-      <w:r>
-        <w:rPr>
-          <w:rFonts w:ascii="Times" w:eastAsia="Times New Roman" w:hAnsi="Times" w:cs="Arial"/>
-          <w:color w:val="222222"/>
-          <w:shd w:val="clear" w:color="auto" w:fill="FF0000"/>
-        </w:rPr>
-        <w:t>Drop demographic data</w:t>
-      </w:r>
-      <w:r>
-        <w:rPr>
-          <w:rFonts w:ascii="Times" w:eastAsia="Times New Roman" w:hAnsi="Times" w:cs="Arial"/>
-          <w:color w:val="222222"/>
-          <w:shd w:val="clear" w:color="auto" w:fill="FF0000"/>
-        </w:rPr>
         <w:t>.</w:t>
       </w:r>
     </w:p>
@@ -2511,16 +2865,25 @@
           <w:color w:val="222222"/>
           <w:shd w:val="clear" w:color="auto" w:fill="E2EFD9" w:themeFill="accent6" w:themeFillTint="33"/>
         </w:rPr>
-        <w:lastRenderedPageBreak/>
         <w:t xml:space="preserve">We agree with the reviewers that problematic trials are particularly likely given the nature of the experiment (many trials + online study). </w:t>
       </w:r>
-      <w:r>
-        <w:rPr>
-          <w:rFonts w:ascii="Times" w:eastAsia="Times New Roman" w:hAnsi="Times" w:cs="Arial"/>
-          <w:color w:val="222222"/>
-          <w:shd w:val="clear" w:color="auto" w:fill="E2EFD9" w:themeFill="accent6" w:themeFillTint="33"/>
-        </w:rPr>
-        <w:t xml:space="preserve">First of all, the crowdsourcing platform used, </w:t>
+      <w:proofErr w:type="gramStart"/>
+      <w:r>
+        <w:rPr>
+          <w:rFonts w:ascii="Times" w:eastAsia="Times New Roman" w:hAnsi="Times" w:cs="Arial"/>
+          <w:color w:val="222222"/>
+          <w:shd w:val="clear" w:color="auto" w:fill="E2EFD9" w:themeFill="accent6" w:themeFillTint="33"/>
+        </w:rPr>
+        <w:t>First of all</w:t>
+      </w:r>
+      <w:proofErr w:type="gramEnd"/>
+      <w:r>
+        <w:rPr>
+          <w:rFonts w:ascii="Times" w:eastAsia="Times New Roman" w:hAnsi="Times" w:cs="Arial"/>
+          <w:color w:val="222222"/>
+          <w:shd w:val="clear" w:color="auto" w:fill="E2EFD9" w:themeFill="accent6" w:themeFillTint="33"/>
+        </w:rPr>
+        <w:t xml:space="preserve">, the crowdsourcing platform used, </w:t>
       </w:r>
       <w:r>
         <w:rPr>
@@ -2540,22 +2903,85 @@
         </w:rPr>
         <w:t xml:space="preserve">, is considered as the one providing the most reliable data (see </w:t>
       </w:r>
-      <w:commentRangeStart w:id="1"/>
-      <w:r>
-        <w:rPr>
-          <w:rFonts w:ascii="Times" w:eastAsia="Times New Roman" w:hAnsi="Times" w:cs="Arial"/>
-          <w:color w:val="222222"/>
-          <w:shd w:val="clear" w:color="auto" w:fill="E2EFD9" w:themeFill="accent6" w:themeFillTint="33"/>
-        </w:rPr>
-        <w:t>ARTICLE</w:t>
-      </w:r>
-      <w:commentRangeEnd w:id="1"/>
-      <w:r>
-        <w:rPr>
-          <w:rStyle w:val="CommentReference"/>
-          <w:shd w:val="clear" w:color="auto" w:fill="E2EFD9" w:themeFill="accent6" w:themeFillTint="33"/>
-        </w:rPr>
-        <w:commentReference w:id="1"/>
+      <w:r>
+        <w:rPr>
+          <w:rFonts w:ascii="Times" w:eastAsia="Times New Roman" w:hAnsi="Times" w:cs="Arial"/>
+          <w:color w:val="222222"/>
+          <w:shd w:val="clear" w:color="auto" w:fill="E2EFD9" w:themeFill="accent6" w:themeFillTint="33"/>
+        </w:rPr>
+        <w:t>Peer</w:t>
+      </w:r>
+      <w:r>
+        <w:rPr>
+          <w:rFonts w:ascii="Times" w:eastAsia="Times New Roman" w:hAnsi="Times" w:cs="Arial"/>
+          <w:color w:val="222222"/>
+          <w:shd w:val="clear" w:color="auto" w:fill="E2EFD9" w:themeFill="accent6" w:themeFillTint="33"/>
+        </w:rPr>
+        <w:t xml:space="preserve"> et al., </w:t>
+      </w:r>
+      <w:r>
+        <w:rPr>
+          <w:rFonts w:ascii="Times" w:eastAsia="Times New Roman" w:hAnsi="Times" w:cs="Arial"/>
+          <w:color w:val="222222"/>
+          <w:shd w:val="clear" w:color="auto" w:fill="E2EFD9" w:themeFill="accent6" w:themeFillTint="33"/>
+        </w:rPr>
+        <w:t xml:space="preserve">(2022). Data quality of platforms and panels for online </w:t>
+      </w:r>
+      <w:proofErr w:type="spellStart"/>
+      <w:r>
+        <w:rPr>
+          <w:rFonts w:ascii="Times" w:eastAsia="Times New Roman" w:hAnsi="Times" w:cs="Arial"/>
+          <w:color w:val="222222"/>
+          <w:shd w:val="clear" w:color="auto" w:fill="E2EFD9" w:themeFill="accent6" w:themeFillTint="33"/>
+        </w:rPr>
+        <w:t>behavioral</w:t>
+      </w:r>
+      <w:proofErr w:type="spellEnd"/>
+      <w:r>
+        <w:rPr>
+          <w:rFonts w:ascii="Times" w:eastAsia="Times New Roman" w:hAnsi="Times" w:cs="Arial"/>
+          <w:color w:val="222222"/>
+          <w:shd w:val="clear" w:color="auto" w:fill="E2EFD9" w:themeFill="accent6" w:themeFillTint="33"/>
+        </w:rPr>
+        <w:t xml:space="preserve"> research. </w:t>
+      </w:r>
+      <w:proofErr w:type="spellStart"/>
+      <w:r>
+        <w:rPr>
+          <w:rFonts w:ascii="Times" w:eastAsia="Times New Roman" w:hAnsi="Times" w:cs="Arial"/>
+          <w:i/>
+          <w:iCs/>
+          <w:color w:val="222222"/>
+          <w:shd w:val="clear" w:color="auto" w:fill="E2EFD9" w:themeFill="accent6" w:themeFillTint="33"/>
+        </w:rPr>
+        <w:t>Behavior</w:t>
+      </w:r>
+      <w:proofErr w:type="spellEnd"/>
+      <w:r>
+        <w:rPr>
+          <w:rFonts w:ascii="Times" w:eastAsia="Times New Roman" w:hAnsi="Times" w:cs="Arial"/>
+          <w:i/>
+          <w:iCs/>
+          <w:color w:val="222222"/>
+          <w:shd w:val="clear" w:color="auto" w:fill="E2EFD9" w:themeFill="accent6" w:themeFillTint="33"/>
+        </w:rPr>
+        <w:t xml:space="preserve"> Research Methods, 54</w:t>
+      </w:r>
+      <w:r>
+        <w:rPr>
+          <w:rFonts w:ascii="Times" w:eastAsia="Times New Roman" w:hAnsi="Times" w:cs="Arial"/>
+          <w:color w:val="222222"/>
+          <w:shd w:val="clear" w:color="auto" w:fill="E2EFD9" w:themeFill="accent6" w:themeFillTint="33"/>
+        </w:rPr>
+        <w:t>(4),</w:t>
+      </w:r>
+      <w:r>
+        <w:rPr>
+          <w:rFonts w:ascii="Times" w:eastAsia="Times New Roman" w:hAnsi="Times" w:cs="Arial"/>
+          <w:color w:val="222222"/>
+          <w:shd w:val="clear" w:color="auto" w:fill="E2EFD9" w:themeFill="accent6" w:themeFillTint="33"/>
+        </w:rPr>
+        <w:t xml:space="preserve"> 1643-1662.</w:t>
       </w:r>
       <w:r>
         <w:rPr>
@@ -2585,6 +3011,7 @@
           <w:shd w:val="clear" w:color="auto" w:fill="FFFFFF"/>
         </w:rPr>
       </w:pPr>
+      <w:proofErr w:type="gramStart"/>
       <w:r>
         <w:rPr>
           <w:rFonts w:ascii="Times" w:eastAsia="Times New Roman" w:hAnsi="Times" w:cs="Arial"/>
@@ -2599,7 +3026,16 @@
           <w:color w:val="222222"/>
           <w:shd w:val="clear" w:color="auto" w:fill="E2EFD9" w:themeFill="accent6" w:themeFillTint="33"/>
         </w:rPr>
-        <w:t>e have</w:t>
+        <w:t>e</w:t>
+      </w:r>
+      <w:proofErr w:type="gramEnd"/>
+      <w:r>
+        <w:rPr>
+          <w:rFonts w:ascii="Times" w:eastAsia="Times New Roman" w:hAnsi="Times" w:cs="Arial"/>
+          <w:color w:val="222222"/>
+          <w:shd w:val="clear" w:color="auto" w:fill="E2EFD9" w:themeFill="accent6" w:themeFillTint="33"/>
+        </w:rPr>
+        <w:t xml:space="preserve"> have</w:t>
       </w:r>
       <w:r>
         <w:rPr>
@@ -2775,23 +3211,25 @@
           <w:color w:val="222222"/>
           <w:shd w:val="clear" w:color="auto" w:fill="E2EFD9" w:themeFill="accent6" w:themeFillTint="33"/>
         </w:rPr>
-        <w:t xml:space="preserve"> biased), it seems to us that the nature of the stimuli makes for a somewhat fairly engaging experience (maybe not as far as “fun”, but one goes from one trial to the next without dread). The experiment can be tested at </w:t>
-      </w:r>
-      <w:r>
-        <w:rPr>
-          <w:rFonts w:ascii="Times" w:eastAsia="Times New Roman" w:hAnsi="Times" w:cs="Arial"/>
-          <w:color w:val="222222"/>
-          <w:shd w:val="clear" w:color="auto" w:fill="E2EFD9" w:themeFill="accent6" w:themeFillTint="33"/>
-        </w:rPr>
-        <w:t>https://realitybending.github.io/IllusionGameValidation/study2/index.html</w:t>
-      </w:r>
-      <w:r>
-        <w:rPr>
-          <w:rFonts w:ascii="Times" w:eastAsia="Times New Roman" w:hAnsi="Times" w:cs="Arial"/>
-          <w:color w:val="222222"/>
-          <w:shd w:val="clear" w:color="auto" w:fill="E2EFD9" w:themeFill="accent6" w:themeFillTint="33"/>
-        </w:rPr>
-        <w:t>.</w:t>
+        <w:t xml:space="preserve"> biased), it seems to us that the nature of the stimuli makes for a somewhat </w:t>
+      </w:r>
+      <w:proofErr w:type="gramStart"/>
+      <w:r>
+        <w:rPr>
+          <w:rFonts w:ascii="Times" w:eastAsia="Times New Roman" w:hAnsi="Times" w:cs="Arial"/>
+          <w:color w:val="222222"/>
+          <w:shd w:val="clear" w:color="auto" w:fill="E2EFD9" w:themeFill="accent6" w:themeFillTint="33"/>
+        </w:rPr>
+        <w:t>fairly engaging</w:t>
+      </w:r>
+      <w:proofErr w:type="gramEnd"/>
+      <w:r>
+        <w:rPr>
+          <w:rFonts w:ascii="Times" w:eastAsia="Times New Roman" w:hAnsi="Times" w:cs="Arial"/>
+          <w:color w:val="222222"/>
+          <w:shd w:val="clear" w:color="auto" w:fill="E2EFD9" w:themeFill="accent6" w:themeFillTint="33"/>
+        </w:rPr>
+        <w:t xml:space="preserve"> experience (maybe not as far as “fun”, but one goes from one trial to the next without dread). The experiment can be tested at https://realitybending.github.io/IllusionGameValidation/study2/index.html.</w:t>
       </w:r>
     </w:p>
     <w:p>
@@ -2899,32 +3337,47 @@
           <w:color w:val="222222"/>
           <w:shd w:val="clear" w:color="auto" w:fill="E2EFD9" w:themeFill="accent6" w:themeFillTint="33"/>
         </w:rPr>
-        <w:t>Finally, the trials were divided into multiple blocks (</w:t>
-      </w:r>
-      <w:commentRangeStart w:id="2"/>
-      <w:r>
-        <w:rPr>
-          <w:rFonts w:ascii="Times" w:eastAsia="Times New Roman" w:hAnsi="Times" w:cs="Arial"/>
-          <w:color w:val="222222"/>
-          <w:shd w:val="clear" w:color="auto" w:fill="E2EFD9" w:themeFill="accent6" w:themeFillTint="33"/>
-        </w:rPr>
-        <w:t>HOW MUCH AND HOW</w:t>
-      </w:r>
-      <w:commentRangeEnd w:id="2"/>
-      <w:r>
-        <w:rPr>
-          <w:rStyle w:val="CommentReference"/>
-          <w:shd w:val="clear" w:color="auto" w:fill="E2EFD9" w:themeFill="accent6" w:themeFillTint="33"/>
-        </w:rPr>
-        <w:commentReference w:id="2"/>
-      </w:r>
-      <w:r>
-        <w:rPr>
-          <w:rFonts w:ascii="Times" w:eastAsia="Times New Roman" w:hAnsi="Times" w:cs="Arial"/>
-          <w:color w:val="222222"/>
-          <w:shd w:val="clear" w:color="auto" w:fill="E2EFD9" w:themeFill="accent6" w:themeFillTint="33"/>
-        </w:rPr>
-        <w:t>). Again, this increased the impression of progression and allowed the participants to take short mental breaks when they desired so.</w:t>
+        <w:t xml:space="preserve">Finally, the trials were divided into </w:t>
+      </w:r>
+      <w:r>
+        <w:rPr>
+          <w:rFonts w:ascii="Times" w:eastAsia="Times New Roman" w:hAnsi="Times" w:cs="Arial"/>
+          <w:color w:val="222222"/>
+          <w:shd w:val="clear" w:color="auto" w:fill="E2EFD9" w:themeFill="accent6" w:themeFillTint="33"/>
+        </w:rPr>
+        <w:t>2 sets of 10 illusion</w:t>
+      </w:r>
+      <w:r>
+        <w:rPr>
+          <w:rFonts w:ascii="Times" w:eastAsia="Times New Roman" w:hAnsi="Times" w:cs="Arial"/>
+          <w:color w:val="222222"/>
+          <w:shd w:val="clear" w:color="auto" w:fill="E2EFD9" w:themeFill="accent6" w:themeFillTint="33"/>
+        </w:rPr>
+        <w:t xml:space="preserve"> blocks</w:t>
+      </w:r>
+      <w:r>
+        <w:rPr>
+          <w:rFonts w:ascii="Times" w:eastAsia="Times New Roman" w:hAnsi="Times" w:cs="Arial"/>
+          <w:color w:val="222222"/>
+          <w:shd w:val="clear" w:color="auto" w:fill="E2EFD9" w:themeFill="accent6" w:themeFillTint="33"/>
+        </w:rPr>
+        <w:t>, each defined by a specific illusion type</w:t>
+      </w:r>
+      <w:r>
+        <w:rPr>
+          <w:rFonts w:ascii="Times" w:eastAsia="Times New Roman" w:hAnsi="Times" w:cs="Arial"/>
+          <w:color w:val="222222"/>
+          <w:shd w:val="clear" w:color="auto" w:fill="E2EFD9" w:themeFill="accent6" w:themeFillTint="33"/>
+        </w:rPr>
+        <w:t>. Again, this increased the impression of progression and allowed the participants to take short mental breaks when they desired so.</w:t>
+      </w:r>
+      <w:r>
+        <w:rPr>
+          <w:rFonts w:ascii="Times" w:eastAsia="Times New Roman" w:hAnsi="Times" w:cs="Arial"/>
+          <w:color w:val="222222"/>
+          <w:shd w:val="clear" w:color="auto" w:fill="E2EFD9" w:themeFill="accent6" w:themeFillTint="33"/>
+        </w:rPr>
+        <w:t xml:space="preserve"> Moreover, the 2 sets were further separated by 2 short personality questionnaires (Mini IPIP-6 and PID-5), attenuating any accumulated effects of fatigue from completing the illusion blocks.</w:t>
       </w:r>
     </w:p>
     <w:p>
@@ -3014,7 +3467,7 @@
         </w:rPr>
         <w:t xml:space="preserve">See figure </w:t>
       </w:r>
-      <w:hyperlink r:id="rId14" w:history="1">
+      <w:hyperlink r:id="rId10" w:history="1">
         <w:r>
           <w:rPr>
             <w:rStyle w:val="Hyperlink"/>
@@ -3030,7 +3483,16 @@
           <w:color w:val="222222"/>
           <w:shd w:val="clear" w:color="auto" w:fill="E2EFD9" w:themeFill="accent6" w:themeFillTint="33"/>
         </w:rPr>
-        <w:t xml:space="preserve"> (note that the figure is quite big and takes a few second to load). As the RT distribution typically follows a well-defined log-normal distribution, blocks or participants that had an abnormal distribution were quite salient (see distributions </w:t>
+        <w:t xml:space="preserve"> (note that </w:t>
+      </w:r>
+      <w:r>
+        <w:rPr>
+          <w:rFonts w:ascii="Times" w:eastAsia="Times New Roman" w:hAnsi="Times" w:cs="Arial"/>
+          <w:color w:val="222222"/>
+          <w:shd w:val="clear" w:color="auto" w:fill="E2EFD9" w:themeFill="accent6" w:themeFillTint="33"/>
+        </w:rPr>
+        <w:lastRenderedPageBreak/>
+        <w:t xml:space="preserve">the figure is quite big and takes a few second to load). As the RT distribution typically follows a well-defined log-normal distribution, blocks or participants that had an abnormal distribution were quite salient (see distributions </w:t>
       </w:r>
       <w:proofErr w:type="spellStart"/>
       <w:r>
@@ -3048,7 +3510,25 @@
           <w:color w:val="222222"/>
           <w:shd w:val="clear" w:color="auto" w:fill="E2EFD9" w:themeFill="accent6" w:themeFillTint="33"/>
         </w:rPr>
-        <w:t xml:space="preserve"> in yellow or red). One of the common scenario (often in yellow) was participants which first block is okay, but which second block is collapsed to the left (i.e., very short RTs), as if they completed the first half of the experiment well, but when instructed to go back doing the task after doing the personality questionnaires, </w:t>
+        <w:t xml:space="preserve"> in yellow or red). One of the common </w:t>
+      </w:r>
+      <w:proofErr w:type="gramStart"/>
+      <w:r>
+        <w:rPr>
+          <w:rFonts w:ascii="Times" w:eastAsia="Times New Roman" w:hAnsi="Times" w:cs="Arial"/>
+          <w:color w:val="222222"/>
+          <w:shd w:val="clear" w:color="auto" w:fill="E2EFD9" w:themeFill="accent6" w:themeFillTint="33"/>
+        </w:rPr>
+        <w:t>scenario</w:t>
+      </w:r>
+      <w:proofErr w:type="gramEnd"/>
+      <w:r>
+        <w:rPr>
+          <w:rFonts w:ascii="Times" w:eastAsia="Times New Roman" w:hAnsi="Times" w:cs="Arial"/>
+          <w:color w:val="222222"/>
+          <w:shd w:val="clear" w:color="auto" w:fill="E2EFD9" w:themeFill="accent6" w:themeFillTint="33"/>
+        </w:rPr>
+        <w:t xml:space="preserve"> (often in yellow) was participants which first block is okay, but which second block is collapsed to the left (i.e., very short RTs), as if they completed the first half of the experiment well, but when instructed to go back doing the task after doing the personality questionnaires, </w:t>
       </w:r>
       <w:r>
         <w:rPr>
@@ -3091,7 +3571,7 @@
         </w:rPr>
         <w:t xml:space="preserve">: we also computed the average RT and error rate per participant (see descriptive table at </w:t>
       </w:r>
-      <w:hyperlink r:id="rId15" w:history="1">
+      <w:hyperlink r:id="rId11" w:anchor="exclusions" w:history="1">
         <w:r>
           <w:rPr>
             <w:rStyle w:val="Hyperlink"/>
@@ -3142,7 +3622,7 @@
         </w:rPr>
         <w:t xml:space="preserve">: Finally, within the remaining data, we removed trials with a trailing RTs relative to each participant’s mean RT (see top figure in </w:t>
       </w:r>
-      <w:hyperlink r:id="rId16" w:history="1">
+      <w:hyperlink r:id="rId12" w:history="1">
         <w:r>
           <w:rPr>
             <w:rStyle w:val="Hyperlink"/>
@@ -3227,7 +3707,61 @@
           <w:color w:val="222222"/>
           <w:shd w:val="clear" w:color="auto" w:fill="FFFFFF"/>
         </w:rPr>
-        <w:t>This paper examines whether illusion susceptibility can be parametrically varied in a range of illusions and in a large sample. Furthermore it examines if generalized illusion susceptibility is influenced by demographics and personality traits. This paper has several strengths, including preregistration, a number of illusions, a large sample, open materials and very nice data visualization. The main area for improvement I believe are in the analysis section, where the use of such a large number of tests could be more clearly justified and explained in a way that makes the analyses easier to navigate given the hypotheses and aims.</w:t>
+        <w:t xml:space="preserve">This paper examines whether illusion susceptibility can be parametrically varied in a range of illusions and in a large sample. </w:t>
+      </w:r>
+      <w:proofErr w:type="gramStart"/>
+      <w:r>
+        <w:rPr>
+          <w:rFonts w:ascii="Times" w:eastAsia="Times New Roman" w:hAnsi="Times" w:cs="Arial"/>
+          <w:color w:val="222222"/>
+          <w:shd w:val="clear" w:color="auto" w:fill="FFFFFF"/>
+        </w:rPr>
+        <w:t>Furthermore</w:t>
+      </w:r>
+      <w:proofErr w:type="gramEnd"/>
+      <w:r>
+        <w:rPr>
+          <w:rFonts w:ascii="Times" w:eastAsia="Times New Roman" w:hAnsi="Times" w:cs="Arial"/>
+          <w:color w:val="222222"/>
+          <w:shd w:val="clear" w:color="auto" w:fill="FFFFFF"/>
+        </w:rPr>
+        <w:t xml:space="preserve"> it examines if generalized illusion susceptibility is influenced by demographics and personality traits. This paper has several strengths, including preregistration, </w:t>
+      </w:r>
+      <w:proofErr w:type="gramStart"/>
+      <w:r>
+        <w:rPr>
+          <w:rFonts w:ascii="Times" w:eastAsia="Times New Roman" w:hAnsi="Times" w:cs="Arial"/>
+          <w:color w:val="222222"/>
+          <w:shd w:val="clear" w:color="auto" w:fill="FFFFFF"/>
+        </w:rPr>
+        <w:t>a number of</w:t>
+      </w:r>
+      <w:proofErr w:type="gramEnd"/>
+      <w:r>
+        <w:rPr>
+          <w:rFonts w:ascii="Times" w:eastAsia="Times New Roman" w:hAnsi="Times" w:cs="Arial"/>
+          <w:color w:val="222222"/>
+          <w:shd w:val="clear" w:color="auto" w:fill="FFFFFF"/>
+        </w:rPr>
+        <w:t xml:space="preserve"> illusions, a large sample, open materials and very nice data visualization. The main area for improvement I believe are in the analysis section, where the use of such </w:t>
+      </w:r>
+      <w:proofErr w:type="gramStart"/>
+      <w:r>
+        <w:rPr>
+          <w:rFonts w:ascii="Times" w:eastAsia="Times New Roman" w:hAnsi="Times" w:cs="Arial"/>
+          <w:color w:val="222222"/>
+          <w:shd w:val="clear" w:color="auto" w:fill="FFFFFF"/>
+        </w:rPr>
+        <w:t>a large number of</w:t>
+      </w:r>
+      <w:proofErr w:type="gramEnd"/>
+      <w:r>
+        <w:rPr>
+          <w:rFonts w:ascii="Times" w:eastAsia="Times New Roman" w:hAnsi="Times" w:cs="Arial"/>
+          <w:color w:val="222222"/>
+          <w:shd w:val="clear" w:color="auto" w:fill="FFFFFF"/>
+        </w:rPr>
+        <w:t xml:space="preserve"> tests could be more clearly justified and explained in a way that makes the analyses easier to navigate given the hypotheses and aims.</w:t>
       </w:r>
     </w:p>
     <w:p>
@@ -3286,7 +3820,16 @@
           <w:color w:val="222222"/>
           <w:shd w:val="clear" w:color="auto" w:fill="E2EFD9" w:themeFill="accent6" w:themeFillTint="33"/>
         </w:rPr>
-        <w:t>thank Dr Hirst for her thorough review</w:t>
+        <w:t xml:space="preserve">thank Dr Hirst for her thorough </w:t>
+      </w:r>
+      <w:proofErr w:type="gramStart"/>
+      <w:r>
+        <w:rPr>
+          <w:rFonts w:ascii="Times" w:eastAsia="Times New Roman" w:hAnsi="Times" w:cs="Arial"/>
+          <w:color w:val="222222"/>
+          <w:shd w:val="clear" w:color="auto" w:fill="E2EFD9" w:themeFill="accent6" w:themeFillTint="33"/>
+        </w:rPr>
+        <w:t>review</w:t>
       </w:r>
       <w:r>
         <w:rPr>
@@ -3302,7 +3845,16 @@
           <w:color w:val="222222"/>
           <w:shd w:val="clear" w:color="auto" w:fill="E2EFD9" w:themeFill="accent6" w:themeFillTint="33"/>
         </w:rPr>
-        <w:t xml:space="preserve"> and are </w:t>
+        <w:t xml:space="preserve"> and</w:t>
+      </w:r>
+      <w:proofErr w:type="gramEnd"/>
+      <w:r>
+        <w:rPr>
+          <w:rFonts w:ascii="Times" w:eastAsia="Times New Roman" w:hAnsi="Times" w:cs="Arial"/>
+          <w:color w:val="222222"/>
+          <w:shd w:val="clear" w:color="auto" w:fill="E2EFD9" w:themeFill="accent6" w:themeFillTint="33"/>
+        </w:rPr>
+        <w:t xml:space="preserve"> are </w:t>
       </w:r>
       <w:r>
         <w:rPr>
@@ -3396,7 +3948,25 @@
           <w:color w:val="222222"/>
           <w:shd w:val="clear" w:color="auto" w:fill="FFFFFF"/>
         </w:rPr>
-        <w:t xml:space="preserve">and what set of transformations were used and why (e.g. line 196 – 203 indicate that different scores were transformed in different ways, log sqrt, </w:t>
+        <w:t>and what set of transformations were used and why (</w:t>
+      </w:r>
+      <w:proofErr w:type="gramStart"/>
+      <w:r>
+        <w:rPr>
+          <w:rFonts w:ascii="Times" w:eastAsia="Times New Roman" w:hAnsi="Times" w:cs="Arial"/>
+          <w:color w:val="222222"/>
+          <w:shd w:val="clear" w:color="auto" w:fill="FFFFFF"/>
+        </w:rPr>
+        <w:t>e.g.</w:t>
+      </w:r>
+      <w:proofErr w:type="gramEnd"/>
+      <w:r>
+        <w:rPr>
+          <w:rFonts w:ascii="Times" w:eastAsia="Times New Roman" w:hAnsi="Times" w:cs="Arial"/>
+          <w:color w:val="222222"/>
+          <w:shd w:val="clear" w:color="auto" w:fill="FFFFFF"/>
+        </w:rPr>
+        <w:t xml:space="preserve"> line 196 – 203 indicate that different scores were transformed in different ways, log sqrt, </w:t>
       </w:r>
       <w:proofErr w:type="spellStart"/>
       <w:r>
@@ -3510,7 +4080,25 @@
           <w:color w:val="222222"/>
           <w:shd w:val="clear" w:color="auto" w:fill="FFFFFF"/>
         </w:rPr>
-        <w:t xml:space="preserve">The pre-registration only mentions Bayesian models and, whilst straying from pre-registration is fine, a clear justification in the text would be useful and help the reader to navigate through all of these tests and what each is doing. </w:t>
+        <w:t xml:space="preserve">The pre-registration only mentions Bayesian models and, whilst straying from pre-registration is fine, a clear justification in the text would be useful and help the reader to navigate through </w:t>
+      </w:r>
+      <w:proofErr w:type="gramStart"/>
+      <w:r>
+        <w:rPr>
+          <w:rFonts w:ascii="Times" w:eastAsia="Times New Roman" w:hAnsi="Times" w:cs="Arial"/>
+          <w:color w:val="222222"/>
+          <w:shd w:val="clear" w:color="auto" w:fill="FFFFFF"/>
+        </w:rPr>
+        <w:t>all of</w:t>
+      </w:r>
+      <w:proofErr w:type="gramEnd"/>
+      <w:r>
+        <w:rPr>
+          <w:rFonts w:ascii="Times" w:eastAsia="Times New Roman" w:hAnsi="Times" w:cs="Arial"/>
+          <w:color w:val="222222"/>
+          <w:shd w:val="clear" w:color="auto" w:fill="FFFFFF"/>
+        </w:rPr>
+        <w:t xml:space="preserve"> these tests and what each is doing. </w:t>
       </w:r>
     </w:p>
     <w:p>
@@ -3536,6 +4124,7 @@
           <w:color w:val="222222"/>
           <w:shd w:val="clear" w:color="auto" w:fill="FF0000"/>
         </w:rPr>
+        <w:lastRenderedPageBreak/>
         <w:t>TODO.</w:t>
       </w:r>
     </w:p>
@@ -3640,25 +4229,7 @@
           <w:color w:val="222222"/>
           <w:shd w:val="clear" w:color="auto" w:fill="FF0000"/>
         </w:rPr>
-        <w:t xml:space="preserve">TODO. </w:t>
-      </w:r>
-      <w:proofErr w:type="spellStart"/>
-      <w:r>
-        <w:rPr>
-          <w:rFonts w:ascii="Times" w:eastAsia="Times New Roman" w:hAnsi="Times" w:cs="Arial"/>
-          <w:color w:val="222222"/>
-          <w:shd w:val="clear" w:color="auto" w:fill="FF0000"/>
-        </w:rPr>
-        <w:t>Anshu</w:t>
-      </w:r>
-      <w:proofErr w:type="spellEnd"/>
-      <w:r>
-        <w:rPr>
-          <w:rFonts w:ascii="Times" w:eastAsia="Times New Roman" w:hAnsi="Times" w:cs="Arial"/>
-          <w:color w:val="222222"/>
-          <w:shd w:val="clear" w:color="auto" w:fill="FF0000"/>
-        </w:rPr>
-        <w:t>.</w:t>
+        <w:t>TODO. Anshu.</w:t>
       </w:r>
     </w:p>
     <w:p>
@@ -3766,8 +4337,25 @@
           <w:color w:val="222222"/>
           <w:shd w:val="clear" w:color="auto" w:fill="FFFFFF"/>
         </w:rPr>
-        <w:lastRenderedPageBreak/>
-        <w:t>to avoid too much speculations, but my hunch is that it has to do with the speed-accuracy trade-off</w:t>
+        <w:t xml:space="preserve">to avoid too </w:t>
+      </w:r>
+      <w:proofErr w:type="gramStart"/>
+      <w:r>
+        <w:rPr>
+          <w:rFonts w:ascii="Times" w:eastAsia="Times New Roman" w:hAnsi="Times" w:cs="Arial"/>
+          <w:color w:val="222222"/>
+          <w:shd w:val="clear" w:color="auto" w:fill="FFFFFF"/>
+        </w:rPr>
+        <w:t>much</w:t>
+      </w:r>
+      <w:proofErr w:type="gramEnd"/>
+      <w:r>
+        <w:rPr>
+          <w:rFonts w:ascii="Times" w:eastAsia="Times New Roman" w:hAnsi="Times" w:cs="Arial"/>
+          <w:color w:val="222222"/>
+          <w:shd w:val="clear" w:color="auto" w:fill="FFFFFF"/>
+        </w:rPr>
+        <w:t xml:space="preserve"> speculations, but my hunch is that it has to do with the speed-accuracy trade-off</w:t>
       </w:r>
       <w:r>
         <w:rPr>
@@ -3864,7 +4452,25 @@
           <w:color w:val="222222"/>
           <w:shd w:val="clear" w:color="auto" w:fill="FFFFFF"/>
         </w:rPr>
-        <w:t>: bigger negative numbers = when the task is more easy (at illusion strength of 0), the error rate / RT lowers more. This score was not included in the illusion-sensitivity scores as it is theoretically independent from it.</w:t>
+        <w:t xml:space="preserve">: bigger negative numbers = when the task is </w:t>
+      </w:r>
+      <w:proofErr w:type="gramStart"/>
+      <w:r>
+        <w:rPr>
+          <w:rFonts w:ascii="Times" w:eastAsia="Times New Roman" w:hAnsi="Times" w:cs="Arial"/>
+          <w:color w:val="222222"/>
+          <w:shd w:val="clear" w:color="auto" w:fill="FFFFFF"/>
+        </w:rPr>
+        <w:t>more easy</w:t>
+      </w:r>
+      <w:proofErr w:type="gramEnd"/>
+      <w:r>
+        <w:rPr>
+          <w:rFonts w:ascii="Times" w:eastAsia="Times New Roman" w:hAnsi="Times" w:cs="Arial"/>
+          <w:color w:val="222222"/>
+          <w:shd w:val="clear" w:color="auto" w:fill="FFFFFF"/>
+        </w:rPr>
+        <w:t xml:space="preserve"> (at illusion strength of 0), the error rate / RT lowers more. This score was not included in the illusion-sensitivity scores as it is theoretically independent from it.</w:t>
       </w:r>
     </w:p>
     <w:p>
@@ -3983,6 +4589,7 @@
       <w:r>
         <w:rPr>
           <w:rFonts w:ascii="Times" w:eastAsia="Times New Roman" w:hAnsi="Times" w:cs="Arial"/>
+          <w:noProof/>
           <w:color w:val="222222"/>
           <w:shd w:val="clear" w:color="auto" w:fill="FFFFFF"/>
         </w:rPr>
@@ -4002,7 +4609,7 @@
                     <pic:cNvPicPr/>
                   </pic:nvPicPr>
                   <pic:blipFill>
-                    <a:blip r:embed="rId17"/>
+                    <a:blip r:embed="rId13"/>
                     <a:stretch>
                       <a:fillRect/>
                     </a:stretch>
@@ -4046,7 +4653,26 @@
           <w:color w:val="222222"/>
           <w:shd w:val="clear" w:color="auto" w:fill="FFFFFF"/>
         </w:rPr>
-        <w:t>Now, from the plots alone, it is not obvious was distinguishes the illusions were the interaction effect has a negative contribution to the general score from those where it has a positive contribution:</w:t>
+        <w:lastRenderedPageBreak/>
+        <w:t xml:space="preserve">Now, from the plots alone, it is not obvious was distinguishes the illusions </w:t>
+      </w:r>
+      <w:proofErr w:type="gramStart"/>
+      <w:r>
+        <w:rPr>
+          <w:rFonts w:ascii="Times" w:eastAsia="Times New Roman" w:hAnsi="Times" w:cs="Arial"/>
+          <w:color w:val="222222"/>
+          <w:shd w:val="clear" w:color="auto" w:fill="FFFFFF"/>
+        </w:rPr>
+        <w:t>were</w:t>
+      </w:r>
+      <w:proofErr w:type="gramEnd"/>
+      <w:r>
+        <w:rPr>
+          <w:rFonts w:ascii="Times" w:eastAsia="Times New Roman" w:hAnsi="Times" w:cs="Arial"/>
+          <w:color w:val="222222"/>
+          <w:shd w:val="clear" w:color="auto" w:fill="FFFFFF"/>
+        </w:rPr>
+        <w:t xml:space="preserve"> the interaction effect has a negative contribution to the general score from those where it has a positive contribution:</w:t>
       </w:r>
     </w:p>
     <w:p>
@@ -4070,7 +4696,6 @@
         <w:rPr>
           <w:noProof/>
         </w:rPr>
-        <w:lastRenderedPageBreak/>
         <w:drawing>
           <wp:inline distT="0" distB="0" distL="0" distR="0" wp14:anchorId="6B9FFF88" wp14:editId="1EDFEC4E">
             <wp:extent cx="5731510" cy="3223895"/>
@@ -4089,7 +4714,7 @@
                     </pic:cNvPicPr>
                   </pic:nvPicPr>
                   <pic:blipFill>
-                    <a:blip r:embed="rId18">
+                    <a:blip r:embed="rId14">
                       <a:extLst>
                         <a:ext uri="{28A0092B-C50C-407E-A947-70E740481C1C}">
                           <a14:useLocalDpi xmlns:a14="http://schemas.microsoft.com/office/drawing/2010/main" val="0"/>
@@ -4152,7 +4777,25 @@
           <w:color w:val="222222"/>
           <w:shd w:val="clear" w:color="auto" w:fill="FFFFFF"/>
         </w:rPr>
-        <w:t xml:space="preserve">the effect for the easy difficulty (green lines) curves back up as illusion strength increases, closing up the space (particularly salient for White, </w:t>
+        <w:t xml:space="preserve">the effect for the easy difficulty (green lines) curves back up as illusion strength increases, </w:t>
+      </w:r>
+      <w:proofErr w:type="gramStart"/>
+      <w:r>
+        <w:rPr>
+          <w:rFonts w:ascii="Times" w:eastAsia="Times New Roman" w:hAnsi="Times" w:cs="Arial"/>
+          <w:color w:val="222222"/>
+          <w:shd w:val="clear" w:color="auto" w:fill="FFFFFF"/>
+        </w:rPr>
+        <w:t>closing up</w:t>
+      </w:r>
+      <w:proofErr w:type="gramEnd"/>
+      <w:r>
+        <w:rPr>
+          <w:rFonts w:ascii="Times" w:eastAsia="Times New Roman" w:hAnsi="Times" w:cs="Arial"/>
+          <w:color w:val="222222"/>
+          <w:shd w:val="clear" w:color="auto" w:fill="FFFFFF"/>
+        </w:rPr>
+        <w:t xml:space="preserve"> the space (particularly salient for White, </w:t>
       </w:r>
       <w:proofErr w:type="spellStart"/>
       <w:r>
@@ -4332,60 +4975,375 @@
           <w:color w:val="222222"/>
           <w:shd w:val="clear" w:color="auto" w:fill="FF0000"/>
         </w:rPr>
-        <w:t xml:space="preserve">TODO. </w:t>
+        <w:t>TODO. Anshu.</w:t>
+      </w:r>
+    </w:p>
+    <w:p>
+      <w:pPr>
+        <w:rPr>
+          <w:rFonts w:ascii="Times" w:eastAsia="Times New Roman" w:hAnsi="Times" w:cs="Arial"/>
+          <w:color w:val="222222"/>
+          <w:shd w:val="clear" w:color="auto" w:fill="FFFFFF"/>
+        </w:rPr>
+      </w:pPr>
+    </w:p>
+    <w:p>
+      <w:pPr>
+        <w:rPr>
+          <w:rFonts w:ascii="Times" w:eastAsia="Times New Roman" w:hAnsi="Times" w:cs="Arial"/>
+          <w:color w:val="222222"/>
+          <w:shd w:val="clear" w:color="auto" w:fill="FFFFFF"/>
+        </w:rPr>
+      </w:pPr>
+    </w:p>
+    <w:p>
+      <w:pPr>
+        <w:rPr>
+          <w:rFonts w:ascii="Times" w:eastAsia="Times New Roman" w:hAnsi="Times" w:cs="Arial"/>
+          <w:color w:val="222222"/>
+          <w:shd w:val="clear" w:color="auto" w:fill="FFFFFF"/>
+        </w:rPr>
+      </w:pPr>
+      <w:r>
+        <w:rPr>
+          <w:rFonts w:ascii="Times" w:eastAsia="Times New Roman" w:hAnsi="Times" w:cs="Arial"/>
+          <w:color w:val="222222"/>
+          <w:shd w:val="clear" w:color="auto" w:fill="FFFFFF"/>
+        </w:rPr>
+        <w:t xml:space="preserve">How did the authors encourage/motivate over 1000 trials per participant in an online study? This in itself is </w:t>
+      </w:r>
+      <w:proofErr w:type="gramStart"/>
+      <w:r>
+        <w:rPr>
+          <w:rFonts w:ascii="Times" w:eastAsia="Times New Roman" w:hAnsi="Times" w:cs="Arial"/>
+          <w:color w:val="222222"/>
+          <w:shd w:val="clear" w:color="auto" w:fill="FFFFFF"/>
+        </w:rPr>
+        <w:t>impressive</w:t>
+      </w:r>
+      <w:proofErr w:type="gramEnd"/>
+      <w:r>
+        <w:rPr>
+          <w:rFonts w:ascii="Times" w:eastAsia="Times New Roman" w:hAnsi="Times" w:cs="Arial"/>
+          <w:color w:val="222222"/>
+          <w:shd w:val="clear" w:color="auto" w:fill="FFFFFF"/>
+        </w:rPr>
+        <w:t xml:space="preserve"> and it would be useful to report how long the task took, were participants allowed to complete over several sessions? Did all participants complete all trials? Did all participants complete all illusions?</w:t>
+      </w:r>
+    </w:p>
+    <w:p>
+      <w:pPr>
+        <w:rPr>
+          <w:rFonts w:ascii="Times" w:eastAsia="Times New Roman" w:hAnsi="Times" w:cs="Arial"/>
+          <w:color w:val="222222"/>
+          <w:shd w:val="clear" w:color="auto" w:fill="FFFFFF"/>
+        </w:rPr>
+      </w:pPr>
+    </w:p>
+    <w:p>
+      <w:pPr>
+        <w:rPr>
+          <w:rFonts w:ascii="Times" w:eastAsia="Times New Roman" w:hAnsi="Times" w:cs="Arial"/>
+          <w:color w:val="222222"/>
+          <w:shd w:val="clear" w:color="auto" w:fill="FFFFFF"/>
+        </w:rPr>
+      </w:pPr>
+      <w:r>
+        <w:rPr>
+          <w:rFonts w:ascii="Times" w:eastAsia="Times New Roman" w:hAnsi="Times" w:cs="Arial"/>
+          <w:color w:val="222222"/>
+          <w:shd w:val="clear" w:color="auto" w:fill="FF0000"/>
+        </w:rPr>
+        <w:t>TODO. Anshu.</w:t>
+      </w:r>
+    </w:p>
+    <w:p>
+      <w:pPr>
+        <w:rPr>
+          <w:rFonts w:ascii="Times" w:eastAsia="Times New Roman" w:hAnsi="Times" w:cs="Arial"/>
+          <w:color w:val="222222"/>
+          <w:shd w:val="clear" w:color="auto" w:fill="FFFFFF"/>
+        </w:rPr>
+      </w:pPr>
+    </w:p>
+    <w:p>
+      <w:pPr>
+        <w:rPr>
+          <w:rFonts w:ascii="Times" w:eastAsia="Times New Roman" w:hAnsi="Times" w:cs="Arial"/>
+          <w:color w:val="222222"/>
+          <w:shd w:val="clear" w:color="auto" w:fill="FFFFFF"/>
+        </w:rPr>
+      </w:pPr>
+      <w:r>
+        <w:rPr>
+          <w:rFonts w:ascii="Times" w:eastAsia="Times New Roman" w:hAnsi="Times" w:cs="Arial"/>
+          <w:color w:val="222222"/>
+          <w:shd w:val="clear" w:color="auto" w:fill="FFFFFF"/>
+        </w:rPr>
+        <w:lastRenderedPageBreak/>
+        <w:t xml:space="preserve">Did all participants take part on laptops? Or was it possible on phones and tablets too It is mentioned that screen size was measured (Line 188) – how was screen size measured? Was a screen scaling method </w:t>
+      </w:r>
+      <w:proofErr w:type="gramStart"/>
+      <w:r>
+        <w:rPr>
+          <w:rFonts w:ascii="Times" w:eastAsia="Times New Roman" w:hAnsi="Times" w:cs="Arial"/>
+          <w:color w:val="222222"/>
+          <w:shd w:val="clear" w:color="auto" w:fill="FFFFFF"/>
+        </w:rPr>
+        <w:t>i.e.</w:t>
+      </w:r>
+      <w:proofErr w:type="gramEnd"/>
+      <w:r>
+        <w:rPr>
+          <w:rFonts w:ascii="Times" w:eastAsia="Times New Roman" w:hAnsi="Times" w:cs="Arial"/>
+          <w:color w:val="222222"/>
+          <w:shd w:val="clear" w:color="auto" w:fill="FFFFFF"/>
+        </w:rPr>
+        <w:t xml:space="preserve"> credit card scaling technique (Li et al 2020) included?</w:t>
+      </w:r>
+    </w:p>
+    <w:p>
+      <w:pPr>
+        <w:rPr>
+          <w:rFonts w:ascii="Times" w:eastAsia="Times New Roman" w:hAnsi="Times" w:cs="Arial"/>
+          <w:color w:val="222222"/>
+          <w:shd w:val="clear" w:color="auto" w:fill="FFFFFF"/>
+        </w:rPr>
+      </w:pPr>
+    </w:p>
+    <w:p>
+      <w:pPr>
+        <w:rPr>
+          <w:rFonts w:ascii="Times" w:eastAsia="Times New Roman" w:hAnsi="Times" w:cs="Arial"/>
+          <w:color w:val="222222"/>
+          <w:shd w:val="clear" w:color="auto" w:fill="FFFFFF"/>
+        </w:rPr>
+      </w:pPr>
+      <w:r>
+        <w:rPr>
+          <w:rFonts w:ascii="Times" w:eastAsia="Times New Roman" w:hAnsi="Times" w:cs="Arial"/>
+          <w:color w:val="222222"/>
+          <w:shd w:val="clear" w:color="auto" w:fill="FF0000"/>
+        </w:rPr>
+        <w:t>TODO. Anshu.</w:t>
+      </w:r>
+    </w:p>
+    <w:p>
+      <w:pPr>
+        <w:rPr>
+          <w:rFonts w:ascii="Times" w:eastAsia="Times New Roman" w:hAnsi="Times" w:cs="Arial"/>
+          <w:color w:val="222222"/>
+          <w:shd w:val="clear" w:color="auto" w:fill="FFFFFF"/>
+        </w:rPr>
+      </w:pPr>
+    </w:p>
+    <w:p>
+      <w:pPr>
+        <w:rPr>
+          <w:rFonts w:ascii="Times" w:eastAsia="Times New Roman" w:hAnsi="Times" w:cs="Arial"/>
+          <w:color w:val="222222"/>
+          <w:shd w:val="clear" w:color="auto" w:fill="FFFFFF"/>
+        </w:rPr>
+      </w:pPr>
+      <w:r>
+        <w:rPr>
+          <w:rFonts w:ascii="Times" w:eastAsia="Times New Roman" w:hAnsi="Times" w:cs="Arial"/>
+          <w:color w:val="222222"/>
+          <w:shd w:val="clear" w:color="auto" w:fill="FFFFFF"/>
+        </w:rPr>
+        <w:t>Figure 1 – It could be clearer what is meant by “direction” in these figures. I would suggest adding that to the description where task difficulty and strength are defined (top panel of figure 1 paragraph 2</w:t>
+      </w:r>
+      <w:proofErr w:type="gramStart"/>
+      <w:r>
+        <w:rPr>
+          <w:rFonts w:ascii="Times" w:eastAsia="Times New Roman" w:hAnsi="Times" w:cs="Arial"/>
+          <w:color w:val="222222"/>
+          <w:shd w:val="clear" w:color="auto" w:fill="FFFFFF"/>
+        </w:rPr>
+        <w:t>) .</w:t>
+      </w:r>
+      <w:proofErr w:type="gramEnd"/>
+      <w:r>
+        <w:rPr>
+          <w:rFonts w:ascii="Times" w:eastAsia="Times New Roman" w:hAnsi="Times" w:cs="Arial"/>
+          <w:color w:val="222222"/>
+          <w:shd w:val="clear" w:color="auto" w:fill="FFFFFF"/>
+        </w:rPr>
+        <w:t xml:space="preserve"> Perhaps placing boxes around the stimuli would also make it clearer which stimuli are paired together.</w:t>
+      </w:r>
+    </w:p>
+    <w:p>
+      <w:pPr>
+        <w:rPr>
+          <w:rFonts w:ascii="Times" w:eastAsia="Times New Roman" w:hAnsi="Times" w:cs="Arial"/>
+          <w:color w:val="222222"/>
+          <w:shd w:val="clear" w:color="auto" w:fill="FFFFFF"/>
+        </w:rPr>
+      </w:pPr>
+    </w:p>
+    <w:p>
+      <w:pPr>
+        <w:rPr>
+          <w:rFonts w:ascii="Times" w:eastAsia="Times New Roman" w:hAnsi="Times" w:cs="Arial"/>
+          <w:color w:val="222222"/>
+          <w:shd w:val="clear" w:color="auto" w:fill="FFFFFF"/>
+        </w:rPr>
+      </w:pPr>
+      <w:r>
+        <w:rPr>
+          <w:rFonts w:ascii="Times" w:eastAsia="Times New Roman" w:hAnsi="Times" w:cs="Arial"/>
+          <w:color w:val="222222"/>
+          <w:shd w:val="clear" w:color="auto" w:fill="FF0000"/>
+        </w:rPr>
+        <w:t>TODO. Dom.</w:t>
+      </w:r>
+    </w:p>
+    <w:p>
+      <w:pPr>
+        <w:rPr>
+          <w:rFonts w:ascii="Times" w:eastAsia="Times New Roman" w:hAnsi="Times" w:cs="Arial"/>
+          <w:color w:val="222222"/>
+          <w:shd w:val="clear" w:color="auto" w:fill="FFFFFF"/>
+        </w:rPr>
+      </w:pPr>
+    </w:p>
+    <w:p>
+      <w:pPr>
+        <w:rPr>
+          <w:rFonts w:ascii="Times" w:eastAsia="Times New Roman" w:hAnsi="Times" w:cs="Arial"/>
+          <w:color w:val="222222"/>
+          <w:shd w:val="clear" w:color="auto" w:fill="FFFFFF"/>
+        </w:rPr>
+      </w:pPr>
+      <w:r>
+        <w:rPr>
+          <w:rFonts w:ascii="Times" w:eastAsia="Times New Roman" w:hAnsi="Times" w:cs="Arial"/>
+          <w:color w:val="222222"/>
+          <w:shd w:val="clear" w:color="auto" w:fill="FFFFFF"/>
+        </w:rPr>
+        <w:t xml:space="preserve">Line 150 “The task was implemented using </w:t>
       </w:r>
       <w:proofErr w:type="spellStart"/>
       <w:r>
         <w:rPr>
           <w:rFonts w:ascii="Times" w:eastAsia="Times New Roman" w:hAnsi="Times" w:cs="Arial"/>
           <w:color w:val="222222"/>
+          <w:shd w:val="clear" w:color="auto" w:fill="FFFFFF"/>
+        </w:rPr>
+        <w:t>jsPsych</w:t>
+      </w:r>
+      <w:proofErr w:type="spellEnd"/>
+      <w:r>
+        <w:rPr>
+          <w:rFonts w:ascii="Times" w:eastAsia="Times New Roman" w:hAnsi="Times" w:cs="Arial"/>
+          <w:color w:val="222222"/>
+          <w:shd w:val="clear" w:color="auto" w:fill="FFFFFF"/>
+        </w:rPr>
+        <w:t>” please can the authors also share how the study was hosted.</w:t>
+      </w:r>
+    </w:p>
+    <w:p>
+      <w:pPr>
+        <w:rPr>
+          <w:rFonts w:ascii="Times" w:eastAsia="Times New Roman" w:hAnsi="Times" w:cs="Arial"/>
+          <w:color w:val="222222"/>
+          <w:shd w:val="clear" w:color="auto" w:fill="FFFFFF"/>
+        </w:rPr>
+      </w:pPr>
+    </w:p>
+    <w:p>
+      <w:pPr>
+        <w:rPr>
+          <w:rFonts w:ascii="Times" w:eastAsia="Times New Roman" w:hAnsi="Times" w:cs="Arial"/>
+          <w:color w:val="222222"/>
+          <w:shd w:val="clear" w:color="auto" w:fill="FFFFFF"/>
+        </w:rPr>
+      </w:pPr>
+      <w:r>
+        <w:rPr>
+          <w:rFonts w:ascii="Times" w:eastAsia="Times New Roman" w:hAnsi="Times" w:cs="Arial"/>
+          <w:color w:val="222222"/>
           <w:shd w:val="clear" w:color="auto" w:fill="FF0000"/>
         </w:rPr>
-        <w:t>Anshu</w:t>
-      </w:r>
-      <w:proofErr w:type="spellEnd"/>
+        <w:t>TODO. Anshu.</w:t>
+      </w:r>
+    </w:p>
+    <w:p>
+      <w:pPr>
+        <w:rPr>
+          <w:rFonts w:ascii="Times" w:eastAsia="Times New Roman" w:hAnsi="Times" w:cs="Arial"/>
+          <w:color w:val="222222"/>
+          <w:shd w:val="clear" w:color="auto" w:fill="FFFFFF"/>
+        </w:rPr>
+      </w:pPr>
+    </w:p>
+    <w:p>
+      <w:pPr>
+        <w:rPr>
+          <w:rFonts w:ascii="Times" w:eastAsia="Times New Roman" w:hAnsi="Times" w:cs="Arial"/>
+          <w:color w:val="222222"/>
+          <w:shd w:val="clear" w:color="auto" w:fill="FFFFFF"/>
+        </w:rPr>
+      </w:pPr>
+      <w:r>
+        <w:rPr>
+          <w:rFonts w:ascii="Times" w:eastAsia="Times New Roman" w:hAnsi="Times" w:cs="Arial"/>
+          <w:color w:val="222222"/>
+          <w:shd w:val="clear" w:color="auto" w:fill="FFFFFF"/>
+        </w:rPr>
+        <w:t>Line 156 “about £7.50” – please clarify what “about” means – was payment different for different participants?</w:t>
+      </w:r>
+    </w:p>
+    <w:p>
+      <w:pPr>
+        <w:rPr>
+          <w:rFonts w:ascii="Times" w:eastAsia="Times New Roman" w:hAnsi="Times" w:cs="Arial"/>
+          <w:color w:val="222222"/>
+          <w:shd w:val="clear" w:color="auto" w:fill="FFFFFF"/>
+        </w:rPr>
+      </w:pPr>
+    </w:p>
+    <w:p>
+      <w:pPr>
+        <w:rPr>
+          <w:rFonts w:ascii="Times" w:eastAsia="Times New Roman" w:hAnsi="Times" w:cs="Arial"/>
+          <w:color w:val="222222"/>
+          <w:shd w:val="clear" w:color="auto" w:fill="FFFFFF"/>
+        </w:rPr>
+      </w:pPr>
       <w:r>
         <w:rPr>
           <w:rFonts w:ascii="Times" w:eastAsia="Times New Roman" w:hAnsi="Times" w:cs="Arial"/>
           <w:color w:val="222222"/>
           <w:shd w:val="clear" w:color="auto" w:fill="FF0000"/>
         </w:rPr>
-        <w:t>.</w:t>
-      </w:r>
-    </w:p>
-    <w:p>
-      <w:pPr>
-        <w:rPr>
-          <w:rFonts w:ascii="Times" w:eastAsia="Times New Roman" w:hAnsi="Times" w:cs="Arial"/>
-          <w:color w:val="222222"/>
-          <w:shd w:val="clear" w:color="auto" w:fill="FFFFFF"/>
-        </w:rPr>
-      </w:pPr>
-    </w:p>
-    <w:p>
-      <w:pPr>
-        <w:rPr>
-          <w:rFonts w:ascii="Times" w:eastAsia="Times New Roman" w:hAnsi="Times" w:cs="Arial"/>
-          <w:color w:val="222222"/>
-          <w:shd w:val="clear" w:color="auto" w:fill="FFFFFF"/>
-        </w:rPr>
-      </w:pPr>
-    </w:p>
-    <w:p>
-      <w:pPr>
-        <w:rPr>
-          <w:rFonts w:ascii="Times" w:eastAsia="Times New Roman" w:hAnsi="Times" w:cs="Arial"/>
-          <w:color w:val="222222"/>
-          <w:shd w:val="clear" w:color="auto" w:fill="FFFFFF"/>
-        </w:rPr>
-      </w:pPr>
-      <w:r>
-        <w:rPr>
-          <w:rFonts w:ascii="Times" w:eastAsia="Times New Roman" w:hAnsi="Times" w:cs="Arial"/>
-          <w:color w:val="222222"/>
-          <w:shd w:val="clear" w:color="auto" w:fill="FFFFFF"/>
-        </w:rPr>
-        <w:t>How did the authors encourage/motivate over 1000 trials per participant in an online study? This in itself is impressive and it would be useful to report how long the task took, were participants allowed to complete over several sessions? Did all participants complete all trials? Did all participants complete all illusions?</w:t>
+        <w:t>TODO. Anshu.</w:t>
+      </w:r>
+    </w:p>
+    <w:p>
+      <w:pPr>
+        <w:rPr>
+          <w:rFonts w:ascii="Times" w:eastAsia="Times New Roman" w:hAnsi="Times" w:cs="Arial"/>
+          <w:color w:val="222222"/>
+          <w:shd w:val="clear" w:color="auto" w:fill="FFFFFF"/>
+        </w:rPr>
+      </w:pPr>
+    </w:p>
+    <w:p>
+      <w:pPr>
+        <w:rPr>
+          <w:rFonts w:ascii="Times" w:eastAsia="Times New Roman" w:hAnsi="Times" w:cs="Arial"/>
+          <w:color w:val="222222"/>
+          <w:shd w:val="clear" w:color="auto" w:fill="FFFFFF"/>
+        </w:rPr>
+      </w:pPr>
+      <w:r>
+        <w:rPr>
+          <w:rFonts w:ascii="Times" w:eastAsia="Times New Roman" w:hAnsi="Times" w:cs="Arial"/>
+          <w:color w:val="222222"/>
+          <w:shd w:val="clear" w:color="auto" w:fill="FFFFFF"/>
+        </w:rPr>
+        <w:t>Line 160 “implausibly fast” please define.</w:t>
       </w:r>
     </w:p>
     <w:p>
@@ -4411,147 +5369,76 @@
           <w:color w:val="222222"/>
           <w:shd w:val="clear" w:color="auto" w:fill="FF0000"/>
         </w:rPr>
-        <w:t xml:space="preserve">TODO. </w:t>
-      </w:r>
-      <w:proofErr w:type="spellStart"/>
+        <w:t>TODO. Anshu.</w:t>
+      </w:r>
+    </w:p>
+    <w:p>
+      <w:pPr>
+        <w:rPr>
+          <w:rFonts w:ascii="Times" w:eastAsia="Times New Roman" w:hAnsi="Times" w:cs="Arial"/>
+          <w:color w:val="222222"/>
+          <w:shd w:val="clear" w:color="auto" w:fill="FFFFFF"/>
+        </w:rPr>
+      </w:pPr>
+    </w:p>
+    <w:p>
+      <w:pPr>
+        <w:rPr>
+          <w:rFonts w:ascii="Times" w:eastAsia="Times New Roman" w:hAnsi="Times" w:cs="Arial"/>
+          <w:color w:val="222222"/>
+          <w:shd w:val="clear" w:color="auto" w:fill="FFFFFF"/>
+        </w:rPr>
+      </w:pPr>
+      <w:r>
+        <w:rPr>
+          <w:rFonts w:ascii="Times" w:eastAsia="Times New Roman" w:hAnsi="Times" w:cs="Arial"/>
+          <w:color w:val="222222"/>
+          <w:shd w:val="clear" w:color="auto" w:fill="FFFFFF"/>
+        </w:rPr>
+        <w:t xml:space="preserve">Figure 2 – For someone not familiar with each illusion it isn’t immediately clear how each image is “stronger” than the other. Perhaps also add to each what the question was </w:t>
+      </w:r>
+      <w:proofErr w:type="gramStart"/>
+      <w:r>
+        <w:rPr>
+          <w:rFonts w:ascii="Times" w:eastAsia="Times New Roman" w:hAnsi="Times" w:cs="Arial"/>
+          <w:color w:val="222222"/>
+          <w:shd w:val="clear" w:color="auto" w:fill="FFFFFF"/>
+        </w:rPr>
+        <w:t>i.e.</w:t>
+      </w:r>
+      <w:proofErr w:type="gramEnd"/>
+      <w:r>
+        <w:rPr>
+          <w:rFonts w:ascii="Times" w:eastAsia="Times New Roman" w:hAnsi="Times" w:cs="Arial"/>
+          <w:color w:val="222222"/>
+          <w:shd w:val="clear" w:color="auto" w:fill="FFFFFF"/>
+        </w:rPr>
+        <w:t xml:space="preserve"> “which is longer” to make it clear what each task entails.</w:t>
+      </w:r>
+    </w:p>
+    <w:p>
+      <w:pPr>
+        <w:rPr>
+          <w:rFonts w:ascii="Times" w:eastAsia="Times New Roman" w:hAnsi="Times" w:cs="Arial"/>
+          <w:color w:val="222222"/>
+          <w:shd w:val="clear" w:color="auto" w:fill="FFFFFF"/>
+        </w:rPr>
+      </w:pPr>
+    </w:p>
+    <w:p>
+      <w:pPr>
+        <w:rPr>
+          <w:rFonts w:ascii="Times" w:eastAsia="Times New Roman" w:hAnsi="Times" w:cs="Arial"/>
+          <w:color w:val="222222"/>
+          <w:shd w:val="clear" w:color="auto" w:fill="FFFFFF"/>
+        </w:rPr>
+      </w:pPr>
       <w:r>
         <w:rPr>
           <w:rFonts w:ascii="Times" w:eastAsia="Times New Roman" w:hAnsi="Times" w:cs="Arial"/>
           <w:color w:val="222222"/>
           <w:shd w:val="clear" w:color="auto" w:fill="FF0000"/>
         </w:rPr>
-        <w:t>Anshu</w:t>
-      </w:r>
-      <w:proofErr w:type="spellEnd"/>
-      <w:r>
-        <w:rPr>
-          <w:rFonts w:ascii="Times" w:eastAsia="Times New Roman" w:hAnsi="Times" w:cs="Arial"/>
-          <w:color w:val="222222"/>
-          <w:shd w:val="clear" w:color="auto" w:fill="FF0000"/>
-        </w:rPr>
-        <w:t>.</w:t>
-      </w:r>
-    </w:p>
-    <w:p>
-      <w:pPr>
-        <w:rPr>
-          <w:rFonts w:ascii="Times" w:eastAsia="Times New Roman" w:hAnsi="Times" w:cs="Arial"/>
-          <w:color w:val="222222"/>
-          <w:shd w:val="clear" w:color="auto" w:fill="FFFFFF"/>
-        </w:rPr>
-      </w:pPr>
-    </w:p>
-    <w:p>
-      <w:pPr>
-        <w:rPr>
-          <w:rFonts w:ascii="Times" w:eastAsia="Times New Roman" w:hAnsi="Times" w:cs="Arial"/>
-          <w:color w:val="222222"/>
-          <w:shd w:val="clear" w:color="auto" w:fill="FFFFFF"/>
-        </w:rPr>
-      </w:pPr>
-      <w:r>
-        <w:rPr>
-          <w:rFonts w:ascii="Times" w:eastAsia="Times New Roman" w:hAnsi="Times" w:cs="Arial"/>
-          <w:color w:val="222222"/>
-          <w:shd w:val="clear" w:color="auto" w:fill="FFFFFF"/>
-        </w:rPr>
-        <w:t>Did all participants take part on laptops? Or was it possible on phones and tablets too It is mentioned that screen size was measured (Line 188) – how was screen size measured? Was a screen scaling method i.e. credit card scaling technique (Li et al 2020) included?</w:t>
-      </w:r>
-    </w:p>
-    <w:p>
-      <w:pPr>
-        <w:rPr>
-          <w:rFonts w:ascii="Times" w:eastAsia="Times New Roman" w:hAnsi="Times" w:cs="Arial"/>
-          <w:color w:val="222222"/>
-          <w:shd w:val="clear" w:color="auto" w:fill="FFFFFF"/>
-        </w:rPr>
-      </w:pPr>
-    </w:p>
-    <w:p>
-      <w:pPr>
-        <w:rPr>
-          <w:rFonts w:ascii="Times" w:eastAsia="Times New Roman" w:hAnsi="Times" w:cs="Arial"/>
-          <w:color w:val="222222"/>
-          <w:shd w:val="clear" w:color="auto" w:fill="FFFFFF"/>
-        </w:rPr>
-      </w:pPr>
-      <w:r>
-        <w:rPr>
-          <w:rFonts w:ascii="Times" w:eastAsia="Times New Roman" w:hAnsi="Times" w:cs="Arial"/>
-          <w:color w:val="222222"/>
-          <w:shd w:val="clear" w:color="auto" w:fill="FF0000"/>
-        </w:rPr>
-        <w:lastRenderedPageBreak/>
-        <w:t xml:space="preserve">TODO. </w:t>
-      </w:r>
-      <w:proofErr w:type="spellStart"/>
-      <w:r>
-        <w:rPr>
-          <w:rFonts w:ascii="Times" w:eastAsia="Times New Roman" w:hAnsi="Times" w:cs="Arial"/>
-          <w:color w:val="222222"/>
-          <w:shd w:val="clear" w:color="auto" w:fill="FF0000"/>
-        </w:rPr>
-        <w:t>Anshu</w:t>
-      </w:r>
-      <w:proofErr w:type="spellEnd"/>
-      <w:r>
-        <w:rPr>
-          <w:rFonts w:ascii="Times" w:eastAsia="Times New Roman" w:hAnsi="Times" w:cs="Arial"/>
-          <w:color w:val="222222"/>
-          <w:shd w:val="clear" w:color="auto" w:fill="FF0000"/>
-        </w:rPr>
-        <w:t>.</w:t>
-      </w:r>
-    </w:p>
-    <w:p>
-      <w:pPr>
-        <w:rPr>
-          <w:rFonts w:ascii="Times" w:eastAsia="Times New Roman" w:hAnsi="Times" w:cs="Arial"/>
-          <w:color w:val="222222"/>
-          <w:shd w:val="clear" w:color="auto" w:fill="FFFFFF"/>
-        </w:rPr>
-      </w:pPr>
-    </w:p>
-    <w:p>
-      <w:pPr>
-        <w:rPr>
-          <w:rFonts w:ascii="Times" w:eastAsia="Times New Roman" w:hAnsi="Times" w:cs="Arial"/>
-          <w:color w:val="222222"/>
-          <w:shd w:val="clear" w:color="auto" w:fill="FFFFFF"/>
-        </w:rPr>
-      </w:pPr>
-      <w:r>
-        <w:rPr>
-          <w:rFonts w:ascii="Times" w:eastAsia="Times New Roman" w:hAnsi="Times" w:cs="Arial"/>
-          <w:color w:val="222222"/>
-          <w:shd w:val="clear" w:color="auto" w:fill="FFFFFF"/>
-        </w:rPr>
-        <w:t>Figure 1 – It could be clearer what is meant by “direction” in these figures. I would suggest adding that to the description where task difficulty and strength are defined (top panel of figure 1 paragraph 2) . Perhaps placing boxes around the stimuli would also make it clearer which stimuli are paired together.</w:t>
-      </w:r>
-    </w:p>
-    <w:p>
-      <w:pPr>
-        <w:rPr>
-          <w:rFonts w:ascii="Times" w:eastAsia="Times New Roman" w:hAnsi="Times" w:cs="Arial"/>
-          <w:color w:val="222222"/>
-          <w:shd w:val="clear" w:color="auto" w:fill="FFFFFF"/>
-        </w:rPr>
-      </w:pPr>
-    </w:p>
-    <w:p>
-      <w:pPr>
-        <w:rPr>
-          <w:rFonts w:ascii="Times" w:eastAsia="Times New Roman" w:hAnsi="Times" w:cs="Arial"/>
-          <w:color w:val="222222"/>
-          <w:shd w:val="clear" w:color="auto" w:fill="FFFFFF"/>
-        </w:rPr>
-      </w:pPr>
-      <w:r>
-        <w:rPr>
-          <w:rFonts w:ascii="Times" w:eastAsia="Times New Roman" w:hAnsi="Times" w:cs="Arial"/>
-          <w:color w:val="222222"/>
-          <w:shd w:val="clear" w:color="auto" w:fill="FF0000"/>
-        </w:rPr>
         <w:t>TODO. Dom.</w:t>
       </w:r>
     </w:p>
@@ -4578,287 +5465,25 @@
           <w:color w:val="222222"/>
           <w:shd w:val="clear" w:color="auto" w:fill="FFFFFF"/>
         </w:rPr>
-        <w:t xml:space="preserve">Line 150 “The task was implemented using </w:t>
-      </w:r>
-      <w:proofErr w:type="spellStart"/>
-      <w:r>
-        <w:rPr>
-          <w:rFonts w:ascii="Times" w:eastAsia="Times New Roman" w:hAnsi="Times" w:cs="Arial"/>
-          <w:color w:val="222222"/>
-          <w:shd w:val="clear" w:color="auto" w:fill="FFFFFF"/>
-        </w:rPr>
-        <w:t>jsPsych</w:t>
-      </w:r>
-      <w:proofErr w:type="spellEnd"/>
-      <w:r>
-        <w:rPr>
-          <w:rFonts w:ascii="Times" w:eastAsia="Times New Roman" w:hAnsi="Times" w:cs="Arial"/>
-          <w:color w:val="222222"/>
-          <w:shd w:val="clear" w:color="auto" w:fill="FFFFFF"/>
-        </w:rPr>
-        <w:t>” please can the authors also share how the study was hosted.</w:t>
-      </w:r>
-    </w:p>
-    <w:p>
-      <w:pPr>
-        <w:rPr>
-          <w:rFonts w:ascii="Times" w:eastAsia="Times New Roman" w:hAnsi="Times" w:cs="Arial"/>
-          <w:color w:val="222222"/>
-          <w:shd w:val="clear" w:color="auto" w:fill="FFFFFF"/>
-        </w:rPr>
-      </w:pPr>
-    </w:p>
-    <w:p>
-      <w:pPr>
-        <w:rPr>
-          <w:rFonts w:ascii="Times" w:eastAsia="Times New Roman" w:hAnsi="Times" w:cs="Arial"/>
-          <w:color w:val="222222"/>
-          <w:shd w:val="clear" w:color="auto" w:fill="FFFFFF"/>
-        </w:rPr>
-      </w:pPr>
-      <w:r>
-        <w:rPr>
-          <w:rFonts w:ascii="Times" w:eastAsia="Times New Roman" w:hAnsi="Times" w:cs="Arial"/>
-          <w:color w:val="222222"/>
-          <w:shd w:val="clear" w:color="auto" w:fill="FF0000"/>
-        </w:rPr>
-        <w:t xml:space="preserve">TODO. </w:t>
-      </w:r>
-      <w:proofErr w:type="spellStart"/>
-      <w:r>
-        <w:rPr>
-          <w:rFonts w:ascii="Times" w:eastAsia="Times New Roman" w:hAnsi="Times" w:cs="Arial"/>
-          <w:color w:val="222222"/>
-          <w:shd w:val="clear" w:color="auto" w:fill="FF0000"/>
-        </w:rPr>
-        <w:t>Anshu</w:t>
-      </w:r>
-      <w:proofErr w:type="spellEnd"/>
-      <w:r>
-        <w:rPr>
-          <w:rFonts w:ascii="Times" w:eastAsia="Times New Roman" w:hAnsi="Times" w:cs="Arial"/>
-          <w:color w:val="222222"/>
-          <w:shd w:val="clear" w:color="auto" w:fill="FF0000"/>
-        </w:rPr>
-        <w:t>.</w:t>
-      </w:r>
-    </w:p>
-    <w:p>
-      <w:pPr>
-        <w:rPr>
-          <w:rFonts w:ascii="Times" w:eastAsia="Times New Roman" w:hAnsi="Times" w:cs="Arial"/>
-          <w:color w:val="222222"/>
-          <w:shd w:val="clear" w:color="auto" w:fill="FFFFFF"/>
-        </w:rPr>
-      </w:pPr>
-    </w:p>
-    <w:p>
-      <w:pPr>
-        <w:rPr>
-          <w:rFonts w:ascii="Times" w:eastAsia="Times New Roman" w:hAnsi="Times" w:cs="Arial"/>
-          <w:color w:val="222222"/>
-          <w:shd w:val="clear" w:color="auto" w:fill="FFFFFF"/>
-        </w:rPr>
-      </w:pPr>
-      <w:r>
-        <w:rPr>
-          <w:rFonts w:ascii="Times" w:eastAsia="Times New Roman" w:hAnsi="Times" w:cs="Arial"/>
-          <w:color w:val="222222"/>
-          <w:shd w:val="clear" w:color="auto" w:fill="FFFFFF"/>
-        </w:rPr>
-        <w:t>Line 156 “about £7.50” – please clarify what “about” means – was payment different for different participants?</w:t>
-      </w:r>
-    </w:p>
-    <w:p>
-      <w:pPr>
-        <w:rPr>
-          <w:rFonts w:ascii="Times" w:eastAsia="Times New Roman" w:hAnsi="Times" w:cs="Arial"/>
-          <w:color w:val="222222"/>
-          <w:shd w:val="clear" w:color="auto" w:fill="FFFFFF"/>
-        </w:rPr>
-      </w:pPr>
-    </w:p>
-    <w:p>
-      <w:pPr>
-        <w:rPr>
-          <w:rFonts w:ascii="Times" w:eastAsia="Times New Roman" w:hAnsi="Times" w:cs="Arial"/>
-          <w:color w:val="222222"/>
-          <w:shd w:val="clear" w:color="auto" w:fill="FFFFFF"/>
-        </w:rPr>
-      </w:pPr>
-      <w:r>
-        <w:rPr>
-          <w:rFonts w:ascii="Times" w:eastAsia="Times New Roman" w:hAnsi="Times" w:cs="Arial"/>
-          <w:color w:val="222222"/>
-          <w:shd w:val="clear" w:color="auto" w:fill="FF0000"/>
-        </w:rPr>
-        <w:t xml:space="preserve">TODO. </w:t>
-      </w:r>
-      <w:proofErr w:type="spellStart"/>
-      <w:r>
-        <w:rPr>
-          <w:rFonts w:ascii="Times" w:eastAsia="Times New Roman" w:hAnsi="Times" w:cs="Arial"/>
-          <w:color w:val="222222"/>
-          <w:shd w:val="clear" w:color="auto" w:fill="FF0000"/>
-        </w:rPr>
-        <w:t>Anshu</w:t>
-      </w:r>
-      <w:proofErr w:type="spellEnd"/>
-      <w:r>
-        <w:rPr>
-          <w:rFonts w:ascii="Times" w:eastAsia="Times New Roman" w:hAnsi="Times" w:cs="Arial"/>
-          <w:color w:val="222222"/>
-          <w:shd w:val="clear" w:color="auto" w:fill="FF0000"/>
-        </w:rPr>
-        <w:t>.</w:t>
-      </w:r>
-    </w:p>
-    <w:p>
-      <w:pPr>
-        <w:rPr>
-          <w:rFonts w:ascii="Times" w:eastAsia="Times New Roman" w:hAnsi="Times" w:cs="Arial"/>
-          <w:color w:val="222222"/>
-          <w:shd w:val="clear" w:color="auto" w:fill="FFFFFF"/>
-        </w:rPr>
-      </w:pPr>
-    </w:p>
-    <w:p>
-      <w:pPr>
-        <w:rPr>
-          <w:rFonts w:ascii="Times" w:eastAsia="Times New Roman" w:hAnsi="Times" w:cs="Arial"/>
-          <w:color w:val="222222"/>
-          <w:shd w:val="clear" w:color="auto" w:fill="FFFFFF"/>
-        </w:rPr>
-      </w:pPr>
-      <w:r>
-        <w:rPr>
-          <w:rFonts w:ascii="Times" w:eastAsia="Times New Roman" w:hAnsi="Times" w:cs="Arial"/>
-          <w:color w:val="222222"/>
-          <w:shd w:val="clear" w:color="auto" w:fill="FFFFFF"/>
-        </w:rPr>
-        <w:t>Line 160 “implausibly fast” please define.</w:t>
-      </w:r>
-    </w:p>
-    <w:p>
-      <w:pPr>
-        <w:rPr>
-          <w:rFonts w:ascii="Times" w:eastAsia="Times New Roman" w:hAnsi="Times" w:cs="Arial"/>
-          <w:color w:val="222222"/>
-          <w:shd w:val="clear" w:color="auto" w:fill="FFFFFF"/>
-        </w:rPr>
-      </w:pPr>
-    </w:p>
-    <w:p>
-      <w:pPr>
-        <w:rPr>
-          <w:rFonts w:ascii="Times" w:eastAsia="Times New Roman" w:hAnsi="Times" w:cs="Arial"/>
-          <w:color w:val="222222"/>
-          <w:shd w:val="clear" w:color="auto" w:fill="FFFFFF"/>
-        </w:rPr>
-      </w:pPr>
-      <w:r>
-        <w:rPr>
-          <w:rFonts w:ascii="Times" w:eastAsia="Times New Roman" w:hAnsi="Times" w:cs="Arial"/>
-          <w:color w:val="222222"/>
-          <w:shd w:val="clear" w:color="auto" w:fill="FF0000"/>
-        </w:rPr>
-        <w:t xml:space="preserve">TODO. </w:t>
-      </w:r>
-      <w:proofErr w:type="spellStart"/>
-      <w:r>
-        <w:rPr>
-          <w:rFonts w:ascii="Times" w:eastAsia="Times New Roman" w:hAnsi="Times" w:cs="Arial"/>
-          <w:color w:val="222222"/>
-          <w:shd w:val="clear" w:color="auto" w:fill="FF0000"/>
-        </w:rPr>
-        <w:t>Anshu</w:t>
-      </w:r>
-      <w:proofErr w:type="spellEnd"/>
-      <w:r>
-        <w:rPr>
-          <w:rFonts w:ascii="Times" w:eastAsia="Times New Roman" w:hAnsi="Times" w:cs="Arial"/>
-          <w:color w:val="222222"/>
-          <w:shd w:val="clear" w:color="auto" w:fill="FF0000"/>
-        </w:rPr>
-        <w:t>.</w:t>
-      </w:r>
-    </w:p>
-    <w:p>
-      <w:pPr>
-        <w:rPr>
-          <w:rFonts w:ascii="Times" w:eastAsia="Times New Roman" w:hAnsi="Times" w:cs="Arial"/>
-          <w:color w:val="222222"/>
-          <w:shd w:val="clear" w:color="auto" w:fill="FFFFFF"/>
-        </w:rPr>
-      </w:pPr>
-    </w:p>
-    <w:p>
-      <w:pPr>
-        <w:rPr>
-          <w:rFonts w:ascii="Times" w:eastAsia="Times New Roman" w:hAnsi="Times" w:cs="Arial"/>
-          <w:color w:val="222222"/>
-          <w:shd w:val="clear" w:color="auto" w:fill="FFFFFF"/>
-        </w:rPr>
-      </w:pPr>
-      <w:r>
-        <w:rPr>
-          <w:rFonts w:ascii="Times" w:eastAsia="Times New Roman" w:hAnsi="Times" w:cs="Arial"/>
-          <w:color w:val="222222"/>
-          <w:shd w:val="clear" w:color="auto" w:fill="FFFFFF"/>
-        </w:rPr>
-        <w:t>Figure 2 – For someone not familiar with each illusion it isn’t immediately clear how each image is “stronger” than the other. Perhaps also add to each what the question was i.e. “which is longer” to make it clear what each task entails.</w:t>
-      </w:r>
-    </w:p>
-    <w:p>
-      <w:pPr>
-        <w:rPr>
-          <w:rFonts w:ascii="Times" w:eastAsia="Times New Roman" w:hAnsi="Times" w:cs="Arial"/>
-          <w:color w:val="222222"/>
-          <w:shd w:val="clear" w:color="auto" w:fill="FFFFFF"/>
-        </w:rPr>
-      </w:pPr>
-    </w:p>
-    <w:p>
-      <w:pPr>
-        <w:rPr>
-          <w:rFonts w:ascii="Times" w:eastAsia="Times New Roman" w:hAnsi="Times" w:cs="Arial"/>
-          <w:color w:val="222222"/>
-          <w:shd w:val="clear" w:color="auto" w:fill="FFFFFF"/>
-        </w:rPr>
-      </w:pPr>
-      <w:r>
-        <w:rPr>
-          <w:rFonts w:ascii="Times" w:eastAsia="Times New Roman" w:hAnsi="Times" w:cs="Arial"/>
-          <w:color w:val="222222"/>
-          <w:shd w:val="clear" w:color="auto" w:fill="FF0000"/>
-        </w:rPr>
-        <w:t>TODO. Dom.</w:t>
-      </w:r>
-    </w:p>
-    <w:p>
-      <w:pPr>
-        <w:rPr>
-          <w:rFonts w:ascii="Times" w:eastAsia="Times New Roman" w:hAnsi="Times" w:cs="Arial"/>
-          <w:color w:val="222222"/>
-          <w:shd w:val="clear" w:color="auto" w:fill="FFFFFF"/>
-        </w:rPr>
-      </w:pPr>
-    </w:p>
-    <w:p>
-      <w:pPr>
-        <w:rPr>
-          <w:rFonts w:ascii="Times" w:eastAsia="Times New Roman" w:hAnsi="Times" w:cs="Arial"/>
-          <w:color w:val="222222"/>
-          <w:shd w:val="clear" w:color="auto" w:fill="FFFFFF"/>
-        </w:rPr>
-      </w:pPr>
-      <w:r>
-        <w:rPr>
-          <w:rFonts w:ascii="Times" w:eastAsia="Times New Roman" w:hAnsi="Times" w:cs="Arial"/>
-          <w:color w:val="222222"/>
-          <w:shd w:val="clear" w:color="auto" w:fill="FFFFFF"/>
-        </w:rPr>
-        <w:t>Figure 3 legend – please clarify what the x and y axes of the bottom plots correspond to i.e. they all look 0 centred?</w:t>
+        <w:t xml:space="preserve">Figure 3 legend – please clarify what the x and y axes of the bottom plots correspond to </w:t>
+      </w:r>
+      <w:proofErr w:type="gramStart"/>
+      <w:r>
+        <w:rPr>
+          <w:rFonts w:ascii="Times" w:eastAsia="Times New Roman" w:hAnsi="Times" w:cs="Arial"/>
+          <w:color w:val="222222"/>
+          <w:shd w:val="clear" w:color="auto" w:fill="FFFFFF"/>
+        </w:rPr>
+        <w:t>i.e.</w:t>
+      </w:r>
+      <w:proofErr w:type="gramEnd"/>
+      <w:r>
+        <w:rPr>
+          <w:rFonts w:ascii="Times" w:eastAsia="Times New Roman" w:hAnsi="Times" w:cs="Arial"/>
+          <w:color w:val="222222"/>
+          <w:shd w:val="clear" w:color="auto" w:fill="FFFFFF"/>
+        </w:rPr>
+        <w:t xml:space="preserve"> they all look 0 centred?</w:t>
       </w:r>
     </w:p>
     <w:p>
@@ -4958,68 +5583,6 @@
     </w:sectPr>
   </w:body>
 </w:document>
-</file>
-
-<file path=word/comments.xml><?xml version="1.0" encoding="utf-8"?>
-<w:comments xmlns:wpc="http://schemas.microsoft.com/office/word/2010/wordprocessingCanvas" xmlns:cx="http://schemas.microsoft.com/office/drawing/2014/chartex" xmlns:cx1="http://schemas.microsoft.com/office/drawing/2015/9/8/chartex" xmlns:cx2="http://schemas.microsoft.com/office/drawing/2015/10/21/chartex" xmlns:cx3="http://schemas.microsoft.com/office/drawing/2016/5/9/chartex" xmlns:cx4="http://schemas.microsoft.com/office/drawing/2016/5/10/chartex" xmlns:cx5="http://schemas.microsoft.com/office/drawing/2016/5/11/chartex" xmlns:cx6="http://schemas.microsoft.com/office/drawing/2016/5/12/chartex" xmlns:cx7="http://schemas.microsoft.com/office/drawing/2016/5/13/chartex" xmlns:cx8="http://schemas.microsoft.com/office/drawing/2016/5/14/chartex" xmlns:mc="http://schemas.openxmlformats.org/markup-compatibility/2006" xmlns:aink="http://schemas.microsoft.com/office/drawing/2016/ink" xmlns:am3d="http://schemas.microsoft.com/office/drawing/2017/model3d" xmlns:o="urn:schemas-microsoft-com:office:office" xmlns:oel="http://schemas.microsoft.com/office/2019/extlst" xmlns:r="http://schemas.openxmlformats.org/officeDocument/2006/relationships" xmlns:m="http://schemas.openxmlformats.org/officeDocument/2006/math" xmlns:v="urn:schemas-microsoft-com:vml" xmlns:wp14="http://schemas.microsoft.com/office/word/2010/wordprocessingDrawing" xmlns:wp="http://schemas.openxmlformats.org/drawingml/2006/wordprocessingDrawing" xmlns:w10="urn:schemas-microsoft-com:office:word" xmlns:w="http://schemas.openxmlformats.org/wordprocessingml/2006/main" xmlns:w14="http://schemas.microsoft.com/office/word/2010/wordml" xmlns:w15="http://schemas.microsoft.com/office/word/2012/wordml" xmlns:w16cex="http://schemas.microsoft.com/office/word/2018/wordml/cex" xmlns:w16cid="http://schemas.microsoft.com/office/word/2016/wordml/cid" xmlns:w16="http://schemas.microsoft.com/office/word/2018/wordml" xmlns:w16sdtdh="http://schemas.microsoft.com/office/word/2020/wordml/sdtdatahash" xmlns:w16se="http://schemas.microsoft.com/office/word/2015/wordml/symex" xmlns:wpg="http://schemas.microsoft.com/office/word/2010/wordprocessingGroup" xmlns:wpi="http://schemas.microsoft.com/office/word/2010/wordprocessingInk" xmlns:wne="http://schemas.microsoft.com/office/word/2006/wordml" xmlns:wps="http://schemas.microsoft.com/office/word/2010/wordprocessingShape" mc:Ignorable="w14 w15 w16se w16cid w16 w16cex w16sdtdh wp14">
-  <w:comment w:id="1" w:author="Dominique Makowski (Dr)" w:date="2022-12-20T17:27:00Z" w:initials="DM(">
-    <w:p>
-      <w:pPr>
-        <w:pStyle w:val="CommentText"/>
-      </w:pPr>
-      <w:r>
-        <w:rPr>
-          <w:rStyle w:val="CommentReference"/>
-        </w:rPr>
-        <w:annotationRef/>
-      </w:r>
-      <w:proofErr w:type="spellStart"/>
-      <w:r>
-        <w:t>anshu</w:t>
-      </w:r>
-      <w:proofErr w:type="spellEnd"/>
-    </w:p>
-  </w:comment>
-  <w:comment w:id="2" w:author="Dominique Makowski (Dr)" w:date="2022-12-20T17:13:00Z" w:initials="DM(">
-    <w:p>
-      <w:pPr>
-        <w:pStyle w:val="CommentText"/>
-      </w:pPr>
-      <w:r>
-        <w:rPr>
-          <w:rStyle w:val="CommentReference"/>
-        </w:rPr>
-        <w:annotationRef/>
-      </w:r>
-      <w:proofErr w:type="spellStart"/>
-      <w:r>
-        <w:t>anshu</w:t>
-      </w:r>
-      <w:proofErr w:type="spellEnd"/>
-    </w:p>
-  </w:comment>
-</w:comments>
-</file>
-
-<file path=word/commentsExtended.xml><?xml version="1.0" encoding="utf-8"?>
-<w15:commentsEx xmlns:wpc="http://schemas.microsoft.com/office/word/2010/wordprocessingCanvas" xmlns:cx="http://schemas.microsoft.com/office/drawing/2014/chartex" xmlns:cx1="http://schemas.microsoft.com/office/drawing/2015/9/8/chartex" xmlns:cx2="http://schemas.microsoft.com/office/drawing/2015/10/21/chartex" xmlns:cx3="http://schemas.microsoft.com/office/drawing/2016/5/9/chartex" xmlns:cx4="http://schemas.microsoft.com/office/drawing/2016/5/10/chartex" xmlns:cx5="http://schemas.microsoft.com/office/drawing/2016/5/11/chartex" xmlns:cx6="http://schemas.microsoft.com/office/drawing/2016/5/12/chartex" xmlns:cx7="http://schemas.microsoft.com/office/drawing/2016/5/13/chartex" xmlns:cx8="http://schemas.microsoft.com/office/drawing/2016/5/14/chartex" xmlns:mc="http://schemas.openxmlformats.org/markup-compatibility/2006" xmlns:aink="http://schemas.microsoft.com/office/drawing/2016/ink" xmlns:am3d="http://schemas.microsoft.com/office/drawing/2017/model3d" xmlns:o="urn:schemas-microsoft-com:office:office" xmlns:oel="http://schemas.microsoft.com/office/2019/extlst" xmlns:r="http://schemas.openxmlformats.org/officeDocument/2006/relationships" xmlns:m="http://schemas.openxmlformats.org/officeDocument/2006/math" xmlns:v="urn:schemas-microsoft-com:vml" xmlns:wp14="http://schemas.microsoft.com/office/word/2010/wordprocessingDrawing" xmlns:wp="http://schemas.openxmlformats.org/drawingml/2006/wordprocessingDrawing" xmlns:w10="urn:schemas-microsoft-com:office:word" xmlns:w="http://schemas.openxmlformats.org/wordprocessingml/2006/main" xmlns:w14="http://schemas.microsoft.com/office/word/2010/wordml" xmlns:w15="http://schemas.microsoft.com/office/word/2012/wordml" xmlns:w16cex="http://schemas.microsoft.com/office/word/2018/wordml/cex" xmlns:w16cid="http://schemas.microsoft.com/office/word/2016/wordml/cid" xmlns:w16="http://schemas.microsoft.com/office/word/2018/wordml" xmlns:w16sdtdh="http://schemas.microsoft.com/office/word/2020/wordml/sdtdatahash" xmlns:w16se="http://schemas.microsoft.com/office/word/2015/wordml/symex" xmlns:wpg="http://schemas.microsoft.com/office/word/2010/wordprocessingGroup" xmlns:wpi="http://schemas.microsoft.com/office/word/2010/wordprocessingInk" xmlns:wne="http://schemas.microsoft.com/office/word/2006/wordml" xmlns:wps="http://schemas.microsoft.com/office/word/2010/wordprocessingShape" mc:Ignorable="w14 w15 w16se w16cid w16 w16cex w16sdtdh wp14">
-  <w15:commentEx w15:paraId="4C0D5ADF" w15:done="0"/>
-  <w15:commentEx w15:paraId="0528B77E" w15:done="0"/>
-</w15:commentsEx>
-</file>
-
-<file path=word/commentsExtensible.xml><?xml version="1.0" encoding="utf-8"?>
-<w16cex:commentsExtensible xmlns:wpc="http://schemas.microsoft.com/office/word/2010/wordprocessingCanvas" xmlns:cx="http://schemas.microsoft.com/office/drawing/2014/chartex" xmlns:cx1="http://schemas.microsoft.com/office/drawing/2015/9/8/chartex" xmlns:cx2="http://schemas.microsoft.com/office/drawing/2015/10/21/chartex" xmlns:cx3="http://schemas.microsoft.com/office/drawing/2016/5/9/chartex" xmlns:cx4="http://schemas.microsoft.com/office/drawing/2016/5/10/chartex" xmlns:cx5="http://schemas.microsoft.com/office/drawing/2016/5/11/chartex" xmlns:cx6="http://schemas.microsoft.com/office/drawing/2016/5/12/chartex" xmlns:cx7="http://schemas.microsoft.com/office/drawing/2016/5/13/chartex" xmlns:cx8="http://schemas.microsoft.com/office/drawing/2016/5/14/chartex" xmlns:mc="http://schemas.openxmlformats.org/markup-compatibility/2006" xmlns:aink="http://schemas.microsoft.com/office/drawing/2016/ink" xmlns:am3d="http://schemas.microsoft.com/office/drawing/2017/model3d" xmlns:o="urn:schemas-microsoft-com:office:office" xmlns:oel="http://schemas.microsoft.com/office/2019/extlst" xmlns:r="http://schemas.openxmlformats.org/officeDocument/2006/relationships" xmlns:m="http://schemas.openxmlformats.org/officeDocument/2006/math" xmlns:v="urn:schemas-microsoft-com:vml" xmlns:wp14="http://schemas.microsoft.com/office/word/2010/wordprocessingDrawing" xmlns:wp="http://schemas.openxmlformats.org/drawingml/2006/wordprocessingDrawing" xmlns:w10="urn:schemas-microsoft-com:office:word" xmlns:w="http://schemas.openxmlformats.org/wordprocessingml/2006/main" xmlns:w14="http://schemas.microsoft.com/office/word/2010/wordml" xmlns:w15="http://schemas.microsoft.com/office/word/2012/wordml" xmlns:w16cex="http://schemas.microsoft.com/office/word/2018/wordml/cex" xmlns:w16cid="http://schemas.microsoft.com/office/word/2016/wordml/cid" xmlns:w16="http://schemas.microsoft.com/office/word/2018/wordml" xmlns:w16sdtdh="http://schemas.microsoft.com/office/word/2020/wordml/sdtdatahash" xmlns:w16se="http://schemas.microsoft.com/office/word/2015/wordml/symex" xmlns:wpg="http://schemas.microsoft.com/office/word/2010/wordprocessingGroup" xmlns:wpi="http://schemas.microsoft.com/office/word/2010/wordprocessingInk" xmlns:wne="http://schemas.microsoft.com/office/word/2006/wordml" xmlns:wps="http://schemas.microsoft.com/office/word/2010/wordprocessingShape" mc:Ignorable="w14 w15 w16se w16cid w16 w16cex w16sdtdh wp14">
-  <w16cex:commentExtensible w16cex:durableId="274C6EEC" w16cex:dateUtc="2022-12-20T09:27:00Z"/>
-  <w16cex:commentExtensible w16cex:durableId="274C6BC0" w16cex:dateUtc="2022-12-20T09:13:00Z"/>
-</w16cex:commentsExtensible>
-</file>
-
-<file path=word/commentsIds.xml><?xml version="1.0" encoding="utf-8"?>
-<w16cid:commentsIds xmlns:wpc="http://schemas.microsoft.com/office/word/2010/wordprocessingCanvas" xmlns:cx="http://schemas.microsoft.com/office/drawing/2014/chartex" xmlns:cx1="http://schemas.microsoft.com/office/drawing/2015/9/8/chartex" xmlns:cx2="http://schemas.microsoft.com/office/drawing/2015/10/21/chartex" xmlns:cx3="http://schemas.microsoft.com/office/drawing/2016/5/9/chartex" xmlns:cx4="http://schemas.microsoft.com/office/drawing/2016/5/10/chartex" xmlns:cx5="http://schemas.microsoft.com/office/drawing/2016/5/11/chartex" xmlns:cx6="http://schemas.microsoft.com/office/drawing/2016/5/12/chartex" xmlns:cx7="http://schemas.microsoft.com/office/drawing/2016/5/13/chartex" xmlns:cx8="http://schemas.microsoft.com/office/drawing/2016/5/14/chartex" xmlns:mc="http://schemas.openxmlformats.org/markup-compatibility/2006" xmlns:aink="http://schemas.microsoft.com/office/drawing/2016/ink" xmlns:am3d="http://schemas.microsoft.com/office/drawing/2017/model3d" xmlns:o="urn:schemas-microsoft-com:office:office" xmlns:oel="http://schemas.microsoft.com/office/2019/extlst" xmlns:r="http://schemas.openxmlformats.org/officeDocument/2006/relationships" xmlns:m="http://schemas.openxmlformats.org/officeDocument/2006/math" xmlns:v="urn:schemas-microsoft-com:vml" xmlns:wp14="http://schemas.microsoft.com/office/word/2010/wordprocessingDrawing" xmlns:wp="http://schemas.openxmlformats.org/drawingml/2006/wordprocessingDrawing" xmlns:w10="urn:schemas-microsoft-com:office:word" xmlns:w="http://schemas.openxmlformats.org/wordprocessingml/2006/main" xmlns:w14="http://schemas.microsoft.com/office/word/2010/wordml" xmlns:w15="http://schemas.microsoft.com/office/word/2012/wordml" xmlns:w16cex="http://schemas.microsoft.com/office/word/2018/wordml/cex" xmlns:w16cid="http://schemas.microsoft.com/office/word/2016/wordml/cid" xmlns:w16="http://schemas.microsoft.com/office/word/2018/wordml" xmlns:w16sdtdh="http://schemas.microsoft.com/office/word/2020/wordml/sdtdatahash" xmlns:w16se="http://schemas.microsoft.com/office/word/2015/wordml/symex" xmlns:wpg="http://schemas.microsoft.com/office/word/2010/wordprocessingGroup" xmlns:wpi="http://schemas.microsoft.com/office/word/2010/wordprocessingInk" xmlns:wne="http://schemas.microsoft.com/office/word/2006/wordml" xmlns:wps="http://schemas.microsoft.com/office/word/2010/wordprocessingShape" mc:Ignorable="w14 w15 w16se w16cid w16 w16cex w16sdtdh wp14">
-  <w16cid:commentId w16cid:paraId="4C0D5ADF" w16cid:durableId="274C6EEC"/>
-  <w16cid:commentId w16cid:paraId="0528B77E" w16cid:durableId="274C6BC0"/>
-</w16cid:commentsIds>
 </file>
 
 <file path=word/endnotes.xml><?xml version="1.0" encoding="utf-8"?>
@@ -5654,14 +6217,6 @@
     <w:abstractNumId w:val="1"/>
   </w:num>
 </w:numbering>
-</file>
-
-<file path=word/people.xml><?xml version="1.0" encoding="utf-8"?>
-<w15:people xmlns:wpc="http://schemas.microsoft.com/office/word/2010/wordprocessingCanvas" xmlns:cx="http://schemas.microsoft.com/office/drawing/2014/chartex" xmlns:cx1="http://schemas.microsoft.com/office/drawing/2015/9/8/chartex" xmlns:cx2="http://schemas.microsoft.com/office/drawing/2015/10/21/chartex" xmlns:cx3="http://schemas.microsoft.com/office/drawing/2016/5/9/chartex" xmlns:cx4="http://schemas.microsoft.com/office/drawing/2016/5/10/chartex" xmlns:cx5="http://schemas.microsoft.com/office/drawing/2016/5/11/chartex" xmlns:cx6="http://schemas.microsoft.com/office/drawing/2016/5/12/chartex" xmlns:cx7="http://schemas.microsoft.com/office/drawing/2016/5/13/chartex" xmlns:cx8="http://schemas.microsoft.com/office/drawing/2016/5/14/chartex" xmlns:mc="http://schemas.openxmlformats.org/markup-compatibility/2006" xmlns:aink="http://schemas.microsoft.com/office/drawing/2016/ink" xmlns:am3d="http://schemas.microsoft.com/office/drawing/2017/model3d" xmlns:o="urn:schemas-microsoft-com:office:office" xmlns:oel="http://schemas.microsoft.com/office/2019/extlst" xmlns:r="http://schemas.openxmlformats.org/officeDocument/2006/relationships" xmlns:m="http://schemas.openxmlformats.org/officeDocument/2006/math" xmlns:v="urn:schemas-microsoft-com:vml" xmlns:wp14="http://schemas.microsoft.com/office/word/2010/wordprocessingDrawing" xmlns:wp="http://schemas.openxmlformats.org/drawingml/2006/wordprocessingDrawing" xmlns:w10="urn:schemas-microsoft-com:office:word" xmlns:w="http://schemas.openxmlformats.org/wordprocessingml/2006/main" xmlns:w14="http://schemas.microsoft.com/office/word/2010/wordml" xmlns:w15="http://schemas.microsoft.com/office/word/2012/wordml" xmlns:w16cex="http://schemas.microsoft.com/office/word/2018/wordml/cex" xmlns:w16cid="http://schemas.microsoft.com/office/word/2016/wordml/cid" xmlns:w16="http://schemas.microsoft.com/office/word/2018/wordml" xmlns:w16sdtdh="http://schemas.microsoft.com/office/word/2020/wordml/sdtdatahash" xmlns:w16se="http://schemas.microsoft.com/office/word/2015/wordml/symex" xmlns:wpg="http://schemas.microsoft.com/office/word/2010/wordprocessingGroup" xmlns:wpi="http://schemas.microsoft.com/office/word/2010/wordprocessingInk" xmlns:wne="http://schemas.microsoft.com/office/word/2006/wordml" xmlns:wps="http://schemas.microsoft.com/office/word/2010/wordprocessingShape" mc:Ignorable="w14 w15 w16se w16cid w16 w16cex w16sdtdh wp14">
-  <w15:person w15:author="Dominique Makowski (Dr)">
-    <w15:presenceInfo w15:providerId="None" w15:userId="Dominique Makowski (Dr)"/>
-  </w15:person>
-</w15:people>
 </file>
 
 <file path=word/styles.xml><?xml version="1.0" encoding="utf-8"?>

</xml_diff>